<commit_message>
correct typo in 2020 link
</commit_message>
<xml_diff>
--- a/report/2022_BSAI_FHS_submit.docx
+++ b/report/2022_BSAI_FHS_submit.docx
@@ -5,8 +5,14 @@
     <w:p>
       <w:pPr>
         <w:pStyle w:val="Title"/>
+        <w:rPr>
+          <w:rFonts w:ascii="Arial" w:hAnsi="Arial" w:cs="Arial"/>
+        </w:rPr>
       </w:pPr>
       <w:r>
+        <w:rPr>
+          <w:rFonts w:ascii="Arial" w:hAnsi="Arial" w:cs="Arial"/>
+        </w:rPr>
         <w:t>Assessment of the Flathead sole-Bering flounder Stock in the Bering Sea and Aleutian Islands</w:t>
       </w:r>
     </w:p>
@@ -50,12 +56,12 @@
       <w:pPr>
         <w:pStyle w:val="Heading1"/>
       </w:pPr>
-      <w:bookmarkStart w:id="0" w:name="executive-summary"/>
-      <w:bookmarkStart w:id="1" w:name="_Toc118193279"/>
+      <w:bookmarkStart w:id="0" w:name="_Toc118193279"/>
+      <w:bookmarkStart w:id="1" w:name="executive-summary"/>
       <w:r>
         <w:t>Executive Summary</w:t>
       </w:r>
-      <w:bookmarkEnd w:id="1"/>
+      <w:bookmarkEnd w:id="0"/>
     </w:p>
     <w:p>
       <w:pPr>
@@ -72,15 +78,7 @@
           <w:sz w:val="22"/>
           <w:szCs w:val="22"/>
         </w:rPr>
-        <w:t xml:space="preserve">“Flathead sole” </w:t>
-      </w:r>
-      <w:r>
-        <w:rPr>
-          <w:rFonts w:ascii="Times New Roman" w:hAnsi="Times New Roman" w:cs="Times New Roman"/>
-          <w:sz w:val="22"/>
-          <w:szCs w:val="22"/>
-        </w:rPr>
-        <w:t>as currently managed by the North Pacific Fishery Management Council (NPFMC) in the Bering Sea and Aleutian Islands (BSAI) represents a two-species complex consisting of true Flathead sole (</w:t>
+        <w:t>“Flathead sole” as currently managed by the North Pacific Fishery Management Council (NPFMC) in the Bering Sea and Aleutian Islands (BSAI) represents a two-species complex consisting of true Flathead sole (</w:t>
       </w:r>
       <w:r>
         <w:rPr>
@@ -98,15 +96,7 @@
           <w:sz w:val="22"/>
           <w:szCs w:val="22"/>
         </w:rPr>
-        <w:t>) and its morphologically-similar congene</w:t>
-      </w:r>
-      <w:r>
-        <w:rPr>
-          <w:rFonts w:ascii="Times New Roman" w:hAnsi="Times New Roman" w:cs="Times New Roman"/>
-          <w:sz w:val="22"/>
-          <w:szCs w:val="22"/>
-        </w:rPr>
-        <w:t>r Bering flounder (</w:t>
+        <w:t>) and its morphologically-similar congener Bering flounder (</w:t>
       </w:r>
       <w:r>
         <w:rPr>
@@ -124,15 +114,7 @@
           <w:sz w:val="22"/>
           <w:szCs w:val="22"/>
         </w:rPr>
-        <w:t>). In 2012, the BSAI Groundfish Plan Team moved Flathead sole to a biennial stock assessment schedule because it has historically been lightly exploited. A full stock assessment report was most recently produced in 20</w:t>
-      </w:r>
-      <w:r>
-        <w:rPr>
-          <w:rFonts w:ascii="Times New Roman" w:hAnsi="Times New Roman" w:cs="Times New Roman"/>
-          <w:sz w:val="22"/>
-          <w:szCs w:val="22"/>
-        </w:rPr>
-        <w:t xml:space="preserve">20 (Monnahan and Haehn, </w:t>
+        <w:t xml:space="preserve">). In 2012, the BSAI Groundfish Plan Team moved Flathead sole to a biennial stock assessment schedule because it has historically been lightly exploited. A full stock assessment report was most recently produced in 2020 (Monnahan and Haehn, </w:t>
       </w:r>
       <w:r>
         <w:rPr>
@@ -168,15 +150,7 @@
           <w:sz w:val="22"/>
           <w:szCs w:val="22"/>
         </w:rPr>
-        <w:t>A full assessment for BSAI Flathead sole was scheduled for 2022, but due to limited staff resources, a partial assessment is presented this year. In part</w:t>
-      </w:r>
-      <w:r>
-        <w:rPr>
-          <w:rFonts w:ascii="Times New Roman" w:hAnsi="Times New Roman" w:cs="Times New Roman"/>
-          <w:sz w:val="22"/>
-          <w:szCs w:val="22"/>
-        </w:rPr>
-        <w:t>ial assessment years, an executive summary is presented to recommend harvest levels for the next two years, along with trends in catch and biomass.</w:t>
+        <w:t>A full assessment for BSAI Flathead sole was scheduled for 2022, but due to limited staff resources, a partial assessment is presented this year. In partial assessment years, an executive summary is presented to recommend harvest levels for the next two years, along with trends in catch and biomass.</w:t>
       </w:r>
     </w:p>
     <w:p>
@@ -194,35 +168,19 @@
           <w:sz w:val="22"/>
           <w:szCs w:val="22"/>
         </w:rPr>
-        <w:t>Flathead sole is assessed using an age-structured model and Tier 3 determination. The single species project</w:t>
-      </w:r>
-      <w:r>
-        <w:rPr>
-          <w:rFonts w:ascii="Times New Roman" w:hAnsi="Times New Roman" w:cs="Times New Roman"/>
-          <w:sz w:val="22"/>
-          <w:szCs w:val="22"/>
-        </w:rPr>
-        <w:t>ion model is run using parameter values from the accepted 2020 assessment model, together with updated catch information for 2020-2021 and estimated catches for 2022 and 2023-2024 (Figure 1), to predict stock status for Flathead sole in 2023-2024, and to m</w:t>
-      </w:r>
-      <w:r>
-        <w:rPr>
-          <w:rFonts w:ascii="Times New Roman" w:hAnsi="Times New Roman" w:cs="Times New Roman"/>
-          <w:sz w:val="22"/>
-          <w:szCs w:val="22"/>
-        </w:rPr>
-        <w:t>ake ABC recommendations and set OFL for those years.</w:t>
+        <w:t>Flathead sole is assessed using an age-structured model and Tier 3 determination. The single species projection model is run using parameter values from the accepted 2020 assessment model, together with updated catch information for 2020-2021 and estimated catches for 2022 and 2023-2024 (Figure 1), to predict stock status for Flathead sole in 2023-2024, and to make ABC recommendations and set OFL for those years.</w:t>
       </w:r>
     </w:p>
     <w:p>
       <w:pPr>
         <w:pStyle w:val="Heading2"/>
       </w:pPr>
-      <w:bookmarkStart w:id="2" w:name="summary-of-changes-in-assessment-inputs"/>
-      <w:bookmarkStart w:id="3" w:name="_Toc118193280"/>
+      <w:bookmarkStart w:id="2" w:name="_Toc118193280"/>
+      <w:bookmarkStart w:id="3" w:name="summary-of-changes-in-assessment-inputs"/>
       <w:r>
         <w:t>Summary of Changes in Assessment Inputs</w:t>
       </w:r>
-      <w:bookmarkEnd w:id="3"/>
+      <w:bookmarkEnd w:id="2"/>
     </w:p>
     <w:p>
       <w:pPr>
@@ -257,15 +215,7 @@
           <w:sz w:val="22"/>
           <w:szCs w:val="22"/>
         </w:rPr>
-        <w:t xml:space="preserve"> biomass that included the EBS “standard” survey areas and AI survey areas for the years </w:t>
-      </w:r>
-      <w:r>
-        <w:rPr>
-          <w:rFonts w:ascii="Times New Roman" w:hAnsi="Times New Roman" w:cs="Times New Roman"/>
-          <w:sz w:val="22"/>
-          <w:szCs w:val="22"/>
-        </w:rPr>
-        <w:t xml:space="preserve">1982-2019 (Table 2). As was done in the 2020 full assessment (Monnohan et. al. 2020) and the 2021 partial assessment (Kapur 2021), we estimated a relationship between EBS shelf </w:t>
+        <w:t xml:space="preserve"> biomass that included the EBS “standard” survey areas and AI survey areas for the years 1982-2019 (Table 2). As was done in the 2020 full assessment (Monnohan et. al. 2020) and the 2021 partial assessment (Kapur 2021), we estimated a relationship between EBS shelf </w:t>
       </w:r>
       <w:r>
         <w:rPr>
@@ -283,23 +233,7 @@
           <w:sz w:val="22"/>
           <w:szCs w:val="22"/>
         </w:rPr>
-        <w:t xml:space="preserve"> survey biomass estimates and AI survey biomass estimates i</w:t>
-      </w:r>
-      <w:r>
-        <w:rPr>
-          <w:rFonts w:ascii="Times New Roman" w:hAnsi="Times New Roman" w:cs="Times New Roman"/>
-          <w:sz w:val="22"/>
-          <w:szCs w:val="22"/>
-        </w:rPr>
-        <w:t>n years when no AI survey occurred. The estimation method uses the linear regression to find an AI biomass estimate in a particular year based on the EBS biomass estimate for that year. There were no AI surveys conducted in 2020 nor 2021, and AI biomass wa</w:t>
-      </w:r>
-      <w:r>
-        <w:rPr>
-          <w:rFonts w:ascii="Times New Roman" w:hAnsi="Times New Roman" w:cs="Times New Roman"/>
-          <w:sz w:val="22"/>
-          <w:szCs w:val="22"/>
-        </w:rPr>
-        <w:t>s estimated with the linear equation. An Aleutian Islands survey was conducted in 2022, and the 2022 total BSAI estimate was 710,804 t, a roughly 6% increase over the 2021 regression estimate of 670,091 t (Figure 2).</w:t>
+        <w:t xml:space="preserve"> survey biomass estimates and AI survey biomass estimates in years when no AI survey occurred. The estimation method uses the linear regression to find an AI biomass estimate in a particular year based on the EBS biomass estimate for that year. There were no AI surveys conducted in 2020 nor 2021, and AI biomass was estimated with the linear equation. An Aleutian Islands survey was conducted in 2022, and the 2022 total BSAI estimate was 710,804 t, a roughly 6% increase over the 2021 regression estimate of 670,091 t (Figure 2).</w:t>
       </w:r>
     </w:p>
     <w:p>
@@ -317,31 +251,7 @@
           <w:sz w:val="22"/>
           <w:szCs w:val="22"/>
         </w:rPr>
-        <w:t xml:space="preserve">To run the projection model to predict </w:t>
-      </w:r>
-      <w:r>
-        <w:rPr>
-          <w:rFonts w:ascii="Times New Roman" w:hAnsi="Times New Roman" w:cs="Times New Roman"/>
-          <w:sz w:val="22"/>
-          <w:szCs w:val="22"/>
-        </w:rPr>
-        <w:t>ABCs for 2023 and 2024, we used true, updated catches for 2020 and 2021 and estimates for the total catches in 2022-2024. Note that the 2020 catch used in the last benchmark model was itself an estimate (8,556), about 9% less than the finalized observation</w:t>
-      </w:r>
-      <w:r>
-        <w:rPr>
-          <w:rFonts w:ascii="Times New Roman" w:hAnsi="Times New Roman" w:cs="Times New Roman"/>
-          <w:sz w:val="22"/>
-          <w:szCs w:val="22"/>
-        </w:rPr>
-        <w:t xml:space="preserve"> used for projections here. The catch for 2022 (14,659 t) was estimated by adding the average catch between Oct 19 and December 31 over the years 2017-2021 to the 2022 catch as of Oct 19, 2022. The 2023 and 2024 catches (11,130 t) were estimated as the ave</w:t>
-      </w:r>
-      <w:r>
-        <w:rPr>
-          <w:rFonts w:ascii="Times New Roman" w:hAnsi="Times New Roman" w:cs="Times New Roman"/>
-          <w:sz w:val="22"/>
-          <w:szCs w:val="22"/>
-        </w:rPr>
-        <w:t>rage catch over the previous 5 years (2017-2021).</w:t>
+        <w:t>To run the projection model to predict ABCs for 2023 and 2024, we used true, updated catches for 2020 and 2021 and estimates for the total catches in 2022-2024. Note that the 2020 catch used in the last benchmark model was itself an estimate (8,556), about 9% less than the finalized observation used for projections here. The catch for 2022 (14,659 t) was estimated by adding the average catch between Oct 19 and December 31 over the years 2017-2021 to the 2022 catch as of Oct 19, 2022. The 2023 and 2024 catches (11,130 t) were estimated as the average catch over the previous 5 years (2017-2021).</w:t>
       </w:r>
     </w:p>
     <w:p>
@@ -359,37 +269,21 @@
           <w:sz w:val="22"/>
           <w:szCs w:val="22"/>
         </w:rPr>
-        <w:t xml:space="preserve">To ensure consistency with the most recent full assessment (Monnohan and Haehn, 2020), the projection model was parameterized using mean recruitment and stock spawning biomass for all years included in the </w:t>
-      </w:r>
-      <w:r>
-        <w:rPr>
-          <w:rFonts w:ascii="Times New Roman" w:hAnsi="Times New Roman" w:cs="Times New Roman"/>
-          <w:sz w:val="22"/>
-          <w:szCs w:val="22"/>
-        </w:rPr>
-        <w:t>assessment model (1964 onwards). Future full assessments for BSAI Flathead sole can consider updating these inputs in light of the determination of a regime shift in 1977, and subsequent recommendation that projections of future stock states should be base</w:t>
-      </w:r>
-      <w:r>
-        <w:rPr>
-          <w:rFonts w:ascii="Times New Roman" w:hAnsi="Times New Roman" w:cs="Times New Roman"/>
-          <w:sz w:val="22"/>
-          <w:szCs w:val="22"/>
-        </w:rPr>
-        <w:t>d on year classes 1977 and forward.</w:t>
+        <w:t>To ensure consistency with the most recent full assessment (Monnohan and Haehn, 2020), the projection model was parameterized using mean recruitment and stock spawning biomass for all years included in the assessment model (1964 onwards). Future full assessments for BSAI Flathead sole can consider updating these inputs in light of the determination of a regime shift in 1977, and subsequent recommendation that projections of future stock states should be based on year classes 1977 and forward.</w:t>
       </w:r>
     </w:p>
     <w:p>
       <w:pPr>
         <w:pStyle w:val="Heading2"/>
       </w:pPr>
-      <w:bookmarkStart w:id="4" w:name="summary-of-results"/>
-      <w:bookmarkStart w:id="5" w:name="_Toc118193281"/>
-      <w:bookmarkEnd w:id="2"/>
+      <w:bookmarkStart w:id="4" w:name="_Toc118193281"/>
+      <w:bookmarkStart w:id="5" w:name="summary-of-results"/>
+      <w:bookmarkEnd w:id="3"/>
       <w:r>
         <w:lastRenderedPageBreak/>
         <w:t>Summary of Results</w:t>
       </w:r>
-      <w:bookmarkEnd w:id="5"/>
+      <w:bookmarkEnd w:id="4"/>
     </w:p>
     <w:p>
       <w:pPr>
@@ -406,15 +300,7 @@
           <w:sz w:val="22"/>
           <w:szCs w:val="22"/>
         </w:rPr>
-        <w:t>Based on the updated projection model results, the recommended ABCs for 2023 and 2024 are listed in the table below. The ABC and OFL for 2023 are only slightly below those projected from the last parti</w:t>
-      </w:r>
-      <w:r>
-        <w:rPr>
-          <w:rFonts w:ascii="Times New Roman" w:hAnsi="Times New Roman" w:cs="Times New Roman"/>
-          <w:sz w:val="22"/>
-          <w:szCs w:val="22"/>
-        </w:rPr>
-        <w:t>al assessment (2021). Estimated catches for 2021 and 2022 are higher than those used last year.</w:t>
+        <w:t>Based on the updated projection model results, the recommended ABCs for 2023 and 2024 are listed in the table below. The ABC and OFL for 2023 are only slightly below those projected from the last partial assessment (2021). Estimated catches for 2021 and 2022 are higher than those used last year.</w:t>
       </w:r>
     </w:p>
     <w:tbl>
@@ -457,12 +343,16 @@
               <w:rPr>
                 <w:rFonts w:ascii="Times New Roman" w:hAnsi="Times New Roman" w:cs="Times New Roman"/>
                 <w:b/>
+                <w:sz w:val="22"/>
+                <w:szCs w:val="22"/>
               </w:rPr>
             </w:pPr>
             <w:r>
               <w:rPr>
                 <w:rFonts w:ascii="Times New Roman" w:hAnsi="Times New Roman" w:cs="Times New Roman"/>
                 <w:b/>
+                <w:sz w:val="22"/>
+                <w:szCs w:val="22"/>
               </w:rPr>
               <w:t>Quantity</w:t>
             </w:r>
@@ -488,11 +378,15 @@
               <w:jc w:val="center"/>
               <w:rPr>
                 <w:rFonts w:ascii="Times New Roman" w:hAnsi="Times New Roman" w:cs="Times New Roman"/>
-              </w:rPr>
-            </w:pPr>
-            <w:r>
-              <w:rPr>
-                <w:rFonts w:ascii="Times New Roman" w:hAnsi="Times New Roman" w:cs="Times New Roman"/>
+                <w:sz w:val="22"/>
+                <w:szCs w:val="22"/>
+              </w:rPr>
+            </w:pPr>
+            <w:r>
+              <w:rPr>
+                <w:rFonts w:ascii="Times New Roman" w:hAnsi="Times New Roman" w:cs="Times New Roman"/>
+                <w:sz w:val="22"/>
+                <w:szCs w:val="22"/>
               </w:rPr>
               <w:t xml:space="preserve">As estimated or </w:t>
             </w:r>
@@ -500,12 +394,16 @@
               <w:rPr>
                 <w:rFonts w:ascii="Times New Roman" w:hAnsi="Times New Roman" w:cs="Times New Roman"/>
                 <w:i/>
+                <w:sz w:val="22"/>
+                <w:szCs w:val="22"/>
               </w:rPr>
               <w:t>specified last</w:t>
             </w:r>
             <w:r>
               <w:rPr>
                 <w:rFonts w:ascii="Times New Roman" w:hAnsi="Times New Roman" w:cs="Times New Roman"/>
+                <w:sz w:val="22"/>
+                <w:szCs w:val="22"/>
               </w:rPr>
               <w:t xml:space="preserve"> year for:</w:t>
             </w:r>
@@ -530,11 +428,15 @@
               <w:jc w:val="center"/>
               <w:rPr>
                 <w:rFonts w:ascii="Times New Roman" w:hAnsi="Times New Roman" w:cs="Times New Roman"/>
-              </w:rPr>
-            </w:pPr>
-            <w:r>
-              <w:rPr>
-                <w:rFonts w:ascii="Times New Roman" w:hAnsi="Times New Roman" w:cs="Times New Roman"/>
+                <w:sz w:val="22"/>
+                <w:szCs w:val="22"/>
+              </w:rPr>
+            </w:pPr>
+            <w:r>
+              <w:rPr>
+                <w:rFonts w:ascii="Times New Roman" w:hAnsi="Times New Roman" w:cs="Times New Roman"/>
+                <w:sz w:val="22"/>
+                <w:szCs w:val="22"/>
               </w:rPr>
               <w:t xml:space="preserve">As estimated or </w:t>
             </w:r>
@@ -542,12 +444,16 @@
               <w:rPr>
                 <w:rFonts w:ascii="Times New Roman" w:hAnsi="Times New Roman" w:cs="Times New Roman"/>
                 <w:i/>
+                <w:sz w:val="22"/>
+                <w:szCs w:val="22"/>
               </w:rPr>
               <w:t>recommended this</w:t>
             </w:r>
             <w:r>
               <w:rPr>
                 <w:rFonts w:ascii="Times New Roman" w:hAnsi="Times New Roman" w:cs="Times New Roman"/>
+                <w:sz w:val="22"/>
+                <w:szCs w:val="22"/>
               </w:rPr>
               <w:t xml:space="preserve"> year for:</w:t>
             </w:r>
@@ -579,6 +485,8 @@
               <w:rPr>
                 <w:rFonts w:ascii="Times New Roman" w:hAnsi="Times New Roman" w:cs="Times New Roman"/>
                 <w:b/>
+                <w:sz w:val="22"/>
+                <w:szCs w:val="22"/>
               </w:rPr>
             </w:pPr>
           </w:p>
@@ -602,11 +510,15 @@
               <w:jc w:val="center"/>
               <w:rPr>
                 <w:rFonts w:ascii="Times New Roman" w:hAnsi="Times New Roman" w:cs="Times New Roman"/>
-              </w:rPr>
-            </w:pPr>
-            <w:r>
-              <w:rPr>
-                <w:rFonts w:ascii="Times New Roman" w:hAnsi="Times New Roman" w:cs="Times New Roman"/>
+                <w:sz w:val="22"/>
+                <w:szCs w:val="22"/>
+              </w:rPr>
+            </w:pPr>
+            <w:r>
+              <w:rPr>
+                <w:rFonts w:ascii="Times New Roman" w:hAnsi="Times New Roman" w:cs="Times New Roman"/>
+                <w:sz w:val="22"/>
+                <w:szCs w:val="22"/>
               </w:rPr>
               <w:t>2022</w:t>
             </w:r>
@@ -631,11 +543,15 @@
               <w:jc w:val="center"/>
               <w:rPr>
                 <w:rFonts w:ascii="Times New Roman" w:hAnsi="Times New Roman" w:cs="Times New Roman"/>
-              </w:rPr>
-            </w:pPr>
-            <w:r>
-              <w:rPr>
-                <w:rFonts w:ascii="Times New Roman" w:hAnsi="Times New Roman" w:cs="Times New Roman"/>
+                <w:sz w:val="22"/>
+                <w:szCs w:val="22"/>
+              </w:rPr>
+            </w:pPr>
+            <w:r>
+              <w:rPr>
+                <w:rFonts w:ascii="Times New Roman" w:hAnsi="Times New Roman" w:cs="Times New Roman"/>
+                <w:sz w:val="22"/>
+                <w:szCs w:val="22"/>
               </w:rPr>
               <w:t>2023</w:t>
             </w:r>
@@ -659,11 +575,15 @@
               <w:jc w:val="center"/>
               <w:rPr>
                 <w:rFonts w:ascii="Times New Roman" w:hAnsi="Times New Roman" w:cs="Times New Roman"/>
-              </w:rPr>
-            </w:pPr>
-            <w:r>
-              <w:rPr>
-                <w:rFonts w:ascii="Times New Roman" w:hAnsi="Times New Roman" w:cs="Times New Roman"/>
+                <w:sz w:val="22"/>
+                <w:szCs w:val="22"/>
+              </w:rPr>
+            </w:pPr>
+            <w:r>
+              <w:rPr>
+                <w:rFonts w:ascii="Times New Roman" w:hAnsi="Times New Roman" w:cs="Times New Roman"/>
+                <w:sz w:val="22"/>
+                <w:szCs w:val="22"/>
               </w:rPr>
               <w:t>2023*</w:t>
             </w:r>
@@ -687,11 +607,15 @@
               <w:jc w:val="center"/>
               <w:rPr>
                 <w:rFonts w:ascii="Times New Roman" w:hAnsi="Times New Roman" w:cs="Times New Roman"/>
-              </w:rPr>
-            </w:pPr>
-            <w:r>
-              <w:rPr>
-                <w:rFonts w:ascii="Times New Roman" w:hAnsi="Times New Roman" w:cs="Times New Roman"/>
+                <w:sz w:val="22"/>
+                <w:szCs w:val="22"/>
+              </w:rPr>
+            </w:pPr>
+            <w:r>
+              <w:rPr>
+                <w:rFonts w:ascii="Times New Roman" w:hAnsi="Times New Roman" w:cs="Times New Roman"/>
+                <w:sz w:val="22"/>
+                <w:szCs w:val="22"/>
               </w:rPr>
               <w:t>2024*</w:t>
             </w:r>
@@ -724,6 +648,7 @@
                 <w:i/>
                 <w:iCs/>
                 <w:color w:val="000000"/>
+                <w:sz w:val="22"/>
                 <w:szCs w:val="22"/>
               </w:rPr>
             </w:pPr>
@@ -733,6 +658,7 @@
                 <w:i/>
                 <w:iCs/>
                 <w:color w:val="000000"/>
+                <w:sz w:val="22"/>
                 <w:szCs w:val="22"/>
               </w:rPr>
               <w:t>M</w:t>
@@ -741,6 +667,7 @@
               <w:rPr>
                 <w:rFonts w:ascii="Times New Roman" w:hAnsi="Times New Roman" w:cs="Times New Roman"/>
                 <w:color w:val="000000"/>
+                <w:sz w:val="22"/>
                 <w:szCs w:val="22"/>
               </w:rPr>
               <w:t xml:space="preserve"> (natural mortality rate)</w:t>
@@ -766,11 +693,15 @@
               <w:jc w:val="right"/>
               <w:rPr>
                 <w:rFonts w:ascii="Times New Roman" w:hAnsi="Times New Roman" w:cs="Times New Roman"/>
-              </w:rPr>
-            </w:pPr>
-            <w:r>
-              <w:rPr>
-                <w:rFonts w:ascii="Times New Roman" w:hAnsi="Times New Roman" w:cs="Times New Roman"/>
+                <w:sz w:val="22"/>
+                <w:szCs w:val="22"/>
+              </w:rPr>
+            </w:pPr>
+            <w:r>
+              <w:rPr>
+                <w:rFonts w:ascii="Times New Roman" w:hAnsi="Times New Roman" w:cs="Times New Roman"/>
+                <w:sz w:val="22"/>
+                <w:szCs w:val="22"/>
               </w:rPr>
               <w:t>0.2</w:t>
             </w:r>
@@ -795,11 +726,15 @@
               <w:jc w:val="right"/>
               <w:rPr>
                 <w:rFonts w:ascii="Times New Roman" w:hAnsi="Times New Roman" w:cs="Times New Roman"/>
-              </w:rPr>
-            </w:pPr>
-            <w:r>
-              <w:rPr>
-                <w:rFonts w:ascii="Times New Roman" w:hAnsi="Times New Roman" w:cs="Times New Roman"/>
+                <w:sz w:val="22"/>
+                <w:szCs w:val="22"/>
+              </w:rPr>
+            </w:pPr>
+            <w:r>
+              <w:rPr>
+                <w:rFonts w:ascii="Times New Roman" w:hAnsi="Times New Roman" w:cs="Times New Roman"/>
+                <w:sz w:val="22"/>
+                <w:szCs w:val="22"/>
               </w:rPr>
               <w:t>0.2</w:t>
             </w:r>
@@ -823,11 +758,15 @@
               <w:jc w:val="right"/>
               <w:rPr>
                 <w:rFonts w:ascii="Times New Roman" w:hAnsi="Times New Roman" w:cs="Times New Roman"/>
-              </w:rPr>
-            </w:pPr>
-            <w:r>
-              <w:rPr>
-                <w:rFonts w:ascii="Times New Roman" w:hAnsi="Times New Roman" w:cs="Times New Roman"/>
+                <w:sz w:val="22"/>
+                <w:szCs w:val="22"/>
+              </w:rPr>
+            </w:pPr>
+            <w:r>
+              <w:rPr>
+                <w:rFonts w:ascii="Times New Roman" w:hAnsi="Times New Roman" w:cs="Times New Roman"/>
+                <w:sz w:val="22"/>
+                <w:szCs w:val="22"/>
               </w:rPr>
               <w:t>0.2</w:t>
             </w:r>
@@ -851,11 +790,15 @@
               <w:jc w:val="right"/>
               <w:rPr>
                 <w:rFonts w:ascii="Times New Roman" w:hAnsi="Times New Roman" w:cs="Times New Roman"/>
-              </w:rPr>
-            </w:pPr>
-            <w:r>
-              <w:rPr>
-                <w:rFonts w:ascii="Times New Roman" w:hAnsi="Times New Roman" w:cs="Times New Roman"/>
+                <w:sz w:val="22"/>
+                <w:szCs w:val="22"/>
+              </w:rPr>
+            </w:pPr>
+            <w:r>
+              <w:rPr>
+                <w:rFonts w:ascii="Times New Roman" w:hAnsi="Times New Roman" w:cs="Times New Roman"/>
+                <w:sz w:val="22"/>
+                <w:szCs w:val="22"/>
               </w:rPr>
               <w:t>0.2</w:t>
             </w:r>
@@ -886,6 +829,7 @@
               <w:rPr>
                 <w:rFonts w:ascii="Times New Roman" w:hAnsi="Times New Roman" w:cs="Times New Roman"/>
                 <w:color w:val="000000"/>
+                <w:sz w:val="22"/>
                 <w:szCs w:val="22"/>
               </w:rPr>
             </w:pPr>
@@ -893,6 +837,7 @@
               <w:rPr>
                 <w:rFonts w:ascii="Times New Roman" w:hAnsi="Times New Roman" w:cs="Times New Roman"/>
                 <w:color w:val="000000"/>
+                <w:sz w:val="22"/>
                 <w:szCs w:val="22"/>
               </w:rPr>
               <w:t>Tier</w:t>
@@ -918,11 +863,15 @@
               <w:jc w:val="right"/>
               <w:rPr>
                 <w:rFonts w:ascii="Times New Roman" w:hAnsi="Times New Roman" w:cs="Times New Roman"/>
-              </w:rPr>
-            </w:pPr>
-            <w:r>
-              <w:rPr>
-                <w:rFonts w:ascii="Times New Roman" w:hAnsi="Times New Roman" w:cs="Times New Roman"/>
+                <w:sz w:val="22"/>
+                <w:szCs w:val="22"/>
+              </w:rPr>
+            </w:pPr>
+            <w:r>
+              <w:rPr>
+                <w:rFonts w:ascii="Times New Roman" w:hAnsi="Times New Roman" w:cs="Times New Roman"/>
+                <w:sz w:val="22"/>
+                <w:szCs w:val="22"/>
               </w:rPr>
               <w:t>3a</w:t>
             </w:r>
@@ -947,11 +896,15 @@
               <w:jc w:val="right"/>
               <w:rPr>
                 <w:rFonts w:ascii="Times New Roman" w:hAnsi="Times New Roman" w:cs="Times New Roman"/>
-              </w:rPr>
-            </w:pPr>
-            <w:r>
-              <w:rPr>
-                <w:rFonts w:ascii="Times New Roman" w:hAnsi="Times New Roman" w:cs="Times New Roman"/>
+                <w:sz w:val="22"/>
+                <w:szCs w:val="22"/>
+              </w:rPr>
+            </w:pPr>
+            <w:r>
+              <w:rPr>
+                <w:rFonts w:ascii="Times New Roman" w:hAnsi="Times New Roman" w:cs="Times New Roman"/>
+                <w:sz w:val="22"/>
+                <w:szCs w:val="22"/>
               </w:rPr>
               <w:t>3a</w:t>
             </w:r>
@@ -975,11 +928,15 @@
               <w:jc w:val="right"/>
               <w:rPr>
                 <w:rFonts w:ascii="Times New Roman" w:hAnsi="Times New Roman" w:cs="Times New Roman"/>
-              </w:rPr>
-            </w:pPr>
-            <w:r>
-              <w:rPr>
-                <w:rFonts w:ascii="Times New Roman" w:hAnsi="Times New Roman" w:cs="Times New Roman"/>
+                <w:sz w:val="22"/>
+                <w:szCs w:val="22"/>
+              </w:rPr>
+            </w:pPr>
+            <w:r>
+              <w:rPr>
+                <w:rFonts w:ascii="Times New Roman" w:hAnsi="Times New Roman" w:cs="Times New Roman"/>
+                <w:sz w:val="22"/>
+                <w:szCs w:val="22"/>
               </w:rPr>
               <w:t>3a</w:t>
             </w:r>
@@ -1003,11 +960,15 @@
               <w:jc w:val="right"/>
               <w:rPr>
                 <w:rFonts w:ascii="Times New Roman" w:hAnsi="Times New Roman" w:cs="Times New Roman"/>
-              </w:rPr>
-            </w:pPr>
-            <w:r>
-              <w:rPr>
-                <w:rFonts w:ascii="Times New Roman" w:hAnsi="Times New Roman" w:cs="Times New Roman"/>
+                <w:sz w:val="22"/>
+                <w:szCs w:val="22"/>
+              </w:rPr>
+            </w:pPr>
+            <w:r>
+              <w:rPr>
+                <w:rFonts w:ascii="Times New Roman" w:hAnsi="Times New Roman" w:cs="Times New Roman"/>
+                <w:sz w:val="22"/>
+                <w:szCs w:val="22"/>
               </w:rPr>
               <w:t>3a</w:t>
             </w:r>
@@ -1038,6 +999,7 @@
               <w:rPr>
                 <w:rFonts w:ascii="Times New Roman" w:hAnsi="Times New Roman" w:cs="Times New Roman"/>
                 <w:color w:val="000000"/>
+                <w:sz w:val="22"/>
                 <w:szCs w:val="22"/>
               </w:rPr>
             </w:pPr>
@@ -1045,6 +1007,7 @@
               <w:rPr>
                 <w:rFonts w:ascii="Times New Roman" w:hAnsi="Times New Roman" w:cs="Times New Roman"/>
                 <w:color w:val="000000"/>
+                <w:sz w:val="22"/>
                 <w:szCs w:val="22"/>
               </w:rPr>
               <w:t>Projected total (3+) biomass (t)</w:t>
@@ -1070,11 +1033,15 @@
               <w:jc w:val="right"/>
               <w:rPr>
                 <w:rFonts w:ascii="Times New Roman" w:hAnsi="Times New Roman" w:cs="Times New Roman"/>
-              </w:rPr>
-            </w:pPr>
-            <w:r>
-              <w:rPr>
-                <w:rFonts w:ascii="Times New Roman" w:hAnsi="Times New Roman" w:cs="Times New Roman"/>
+                <w:sz w:val="22"/>
+                <w:szCs w:val="22"/>
+              </w:rPr>
+            </w:pPr>
+            <w:r>
+              <w:rPr>
+                <w:rFonts w:ascii="Times New Roman" w:hAnsi="Times New Roman" w:cs="Times New Roman"/>
+                <w:sz w:val="22"/>
+                <w:szCs w:val="22"/>
               </w:rPr>
               <w:t>608,631</w:t>
             </w:r>
@@ -1099,11 +1066,15 @@
               <w:jc w:val="right"/>
               <w:rPr>
                 <w:rFonts w:ascii="Times New Roman" w:hAnsi="Times New Roman" w:cs="Times New Roman"/>
-              </w:rPr>
-            </w:pPr>
-            <w:r>
-              <w:rPr>
-                <w:rFonts w:ascii="Times New Roman" w:hAnsi="Times New Roman" w:cs="Times New Roman"/>
+                <w:sz w:val="22"/>
+                <w:szCs w:val="22"/>
+              </w:rPr>
+            </w:pPr>
+            <w:r>
+              <w:rPr>
+                <w:rFonts w:ascii="Times New Roman" w:hAnsi="Times New Roman" w:cs="Times New Roman"/>
+                <w:sz w:val="22"/>
+                <w:szCs w:val="22"/>
               </w:rPr>
               <w:t>612,001</w:t>
             </w:r>
@@ -1127,11 +1098,15 @@
               <w:jc w:val="right"/>
               <w:rPr>
                 <w:rFonts w:ascii="Times New Roman" w:hAnsi="Times New Roman" w:cs="Times New Roman"/>
-              </w:rPr>
-            </w:pPr>
-            <w:r>
-              <w:rPr>
-                <w:rFonts w:ascii="Times New Roman" w:hAnsi="Times New Roman" w:cs="Times New Roman"/>
+                <w:sz w:val="22"/>
+                <w:szCs w:val="22"/>
+              </w:rPr>
+            </w:pPr>
+            <w:r>
+              <w:rPr>
+                <w:rFonts w:ascii="Times New Roman" w:hAnsi="Times New Roman" w:cs="Times New Roman"/>
+                <w:sz w:val="22"/>
+                <w:szCs w:val="22"/>
               </w:rPr>
               <w:t>606,522</w:t>
             </w:r>
@@ -1155,11 +1130,15 @@
               <w:jc w:val="right"/>
               <w:rPr>
                 <w:rFonts w:ascii="Times New Roman" w:hAnsi="Times New Roman" w:cs="Times New Roman"/>
-              </w:rPr>
-            </w:pPr>
-            <w:r>
-              <w:rPr>
-                <w:rFonts w:ascii="Times New Roman" w:hAnsi="Times New Roman" w:cs="Times New Roman"/>
+                <w:sz w:val="22"/>
+                <w:szCs w:val="22"/>
+              </w:rPr>
+            </w:pPr>
+            <w:r>
+              <w:rPr>
+                <w:rFonts w:ascii="Times New Roman" w:hAnsi="Times New Roman" w:cs="Times New Roman"/>
+                <w:sz w:val="22"/>
+                <w:szCs w:val="22"/>
               </w:rPr>
               <w:t>606,080</w:t>
             </w:r>
@@ -1190,6 +1169,7 @@
               <w:rPr>
                 <w:rFonts w:ascii="Times New Roman" w:hAnsi="Times New Roman" w:cs="Times New Roman"/>
                 <w:color w:val="000000"/>
+                <w:sz w:val="22"/>
                 <w:szCs w:val="22"/>
               </w:rPr>
             </w:pPr>
@@ -1197,6 +1177,7 @@
               <w:rPr>
                 <w:rFonts w:ascii="Times New Roman" w:hAnsi="Times New Roman" w:cs="Times New Roman"/>
                 <w:color w:val="000000"/>
+                <w:sz w:val="22"/>
                 <w:szCs w:val="22"/>
               </w:rPr>
               <w:t>Projected Female spawning biomass (t)</w:t>
@@ -1222,11 +1203,15 @@
               <w:jc w:val="right"/>
               <w:rPr>
                 <w:rFonts w:ascii="Times New Roman" w:hAnsi="Times New Roman" w:cs="Times New Roman"/>
-              </w:rPr>
-            </w:pPr>
-            <w:r>
-              <w:rPr>
-                <w:rFonts w:ascii="Times New Roman" w:hAnsi="Times New Roman" w:cs="Times New Roman"/>
+                <w:sz w:val="22"/>
+                <w:szCs w:val="22"/>
+              </w:rPr>
+            </w:pPr>
+            <w:r>
+              <w:rPr>
+                <w:rFonts w:ascii="Times New Roman" w:hAnsi="Times New Roman" w:cs="Times New Roman"/>
+                <w:sz w:val="22"/>
+                <w:szCs w:val="22"/>
               </w:rPr>
               <w:t>155,379</w:t>
             </w:r>
@@ -1251,11 +1236,15 @@
               <w:jc w:val="right"/>
               <w:rPr>
                 <w:rFonts w:ascii="Times New Roman" w:hAnsi="Times New Roman" w:cs="Times New Roman"/>
-              </w:rPr>
-            </w:pPr>
-            <w:r>
-              <w:rPr>
-                <w:rFonts w:ascii="Times New Roman" w:hAnsi="Times New Roman" w:cs="Times New Roman"/>
+                <w:sz w:val="22"/>
+                <w:szCs w:val="22"/>
+              </w:rPr>
+            </w:pPr>
+            <w:r>
+              <w:rPr>
+                <w:rFonts w:ascii="Times New Roman" w:hAnsi="Times New Roman" w:cs="Times New Roman"/>
+                <w:sz w:val="22"/>
+                <w:szCs w:val="22"/>
               </w:rPr>
               <w:t>160,748</w:t>
             </w:r>
@@ -1279,11 +1268,15 @@
               <w:jc w:val="right"/>
               <w:rPr>
                 <w:rFonts w:ascii="Times New Roman" w:hAnsi="Times New Roman" w:cs="Times New Roman"/>
-              </w:rPr>
-            </w:pPr>
-            <w:r>
-              <w:rPr>
-                <w:rFonts w:ascii="Times New Roman" w:hAnsi="Times New Roman" w:cs="Times New Roman"/>
+                <w:sz w:val="22"/>
+                <w:szCs w:val="22"/>
+              </w:rPr>
+            </w:pPr>
+            <w:r>
+              <w:rPr>
+                <w:rFonts w:ascii="Times New Roman" w:hAnsi="Times New Roman" w:cs="Times New Roman"/>
+                <w:sz w:val="22"/>
+                <w:szCs w:val="22"/>
               </w:rPr>
               <w:t>158,962</w:t>
             </w:r>
@@ -1307,11 +1300,15 @@
               <w:jc w:val="right"/>
               <w:rPr>
                 <w:rFonts w:ascii="Times New Roman" w:hAnsi="Times New Roman" w:cs="Times New Roman"/>
-              </w:rPr>
-            </w:pPr>
-            <w:r>
-              <w:rPr>
-                <w:rFonts w:ascii="Times New Roman" w:hAnsi="Times New Roman" w:cs="Times New Roman"/>
+                <w:sz w:val="22"/>
+                <w:szCs w:val="22"/>
+              </w:rPr>
+            </w:pPr>
+            <w:r>
+              <w:rPr>
+                <w:rFonts w:ascii="Times New Roman" w:hAnsi="Times New Roman" w:cs="Times New Roman"/>
+                <w:sz w:val="22"/>
+                <w:szCs w:val="22"/>
               </w:rPr>
               <w:t>164,594</w:t>
             </w:r>
@@ -1344,6 +1341,7 @@
                 <w:i/>
                 <w:iCs/>
                 <w:color w:val="000000"/>
+                <w:sz w:val="22"/>
                 <w:szCs w:val="22"/>
               </w:rPr>
             </w:pPr>
@@ -1353,6 +1351,7 @@
                 <w:i/>
                 <w:iCs/>
                 <w:color w:val="000000"/>
+                <w:sz w:val="22"/>
                 <w:szCs w:val="22"/>
               </w:rPr>
               <w:t xml:space="preserve">     B</w:t>
@@ -1363,6 +1362,7 @@
                 <w:i/>
                 <w:iCs/>
                 <w:color w:val="000000"/>
+                <w:sz w:val="22"/>
                 <w:szCs w:val="22"/>
                 <w:vertAlign w:val="subscript"/>
               </w:rPr>
@@ -1389,11 +1389,15 @@
               <w:jc w:val="right"/>
               <w:rPr>
                 <w:rFonts w:ascii="Times New Roman" w:hAnsi="Times New Roman" w:cs="Times New Roman"/>
-              </w:rPr>
-            </w:pPr>
-            <w:r>
-              <w:rPr>
-                <w:rFonts w:ascii="Times New Roman" w:hAnsi="Times New Roman" w:cs="Times New Roman"/>
+                <w:sz w:val="22"/>
+                <w:szCs w:val="22"/>
+              </w:rPr>
+            </w:pPr>
+            <w:r>
+              <w:rPr>
+                <w:rFonts w:ascii="Times New Roman" w:hAnsi="Times New Roman" w:cs="Times New Roman"/>
+                <w:sz w:val="22"/>
+                <w:szCs w:val="22"/>
               </w:rPr>
               <w:t>203,658</w:t>
             </w:r>
@@ -1418,11 +1422,15 @@
               <w:jc w:val="right"/>
               <w:rPr>
                 <w:rFonts w:ascii="Times New Roman" w:hAnsi="Times New Roman" w:cs="Times New Roman"/>
-              </w:rPr>
-            </w:pPr>
-            <w:r>
-              <w:rPr>
-                <w:rFonts w:ascii="Times New Roman" w:hAnsi="Times New Roman" w:cs="Times New Roman"/>
+                <w:sz w:val="22"/>
+                <w:szCs w:val="22"/>
+              </w:rPr>
+            </w:pPr>
+            <w:r>
+              <w:rPr>
+                <w:rFonts w:ascii="Times New Roman" w:hAnsi="Times New Roman" w:cs="Times New Roman"/>
+                <w:sz w:val="22"/>
+                <w:szCs w:val="22"/>
               </w:rPr>
               <w:t>203,658</w:t>
             </w:r>
@@ -1446,11 +1454,15 @@
               <w:jc w:val="right"/>
               <w:rPr>
                 <w:rFonts w:ascii="Times New Roman" w:hAnsi="Times New Roman" w:cs="Times New Roman"/>
-              </w:rPr>
-            </w:pPr>
-            <w:r>
-              <w:rPr>
-                <w:rFonts w:ascii="Times New Roman" w:hAnsi="Times New Roman" w:cs="Times New Roman"/>
+                <w:sz w:val="22"/>
+                <w:szCs w:val="22"/>
+              </w:rPr>
+            </w:pPr>
+            <w:r>
+              <w:rPr>
+                <w:rFonts w:ascii="Times New Roman" w:hAnsi="Times New Roman" w:cs="Times New Roman"/>
+                <w:sz w:val="22"/>
+                <w:szCs w:val="22"/>
               </w:rPr>
               <w:t>203,658</w:t>
             </w:r>
@@ -1474,11 +1486,15 @@
               <w:jc w:val="right"/>
               <w:rPr>
                 <w:rFonts w:ascii="Times New Roman" w:hAnsi="Times New Roman" w:cs="Times New Roman"/>
-              </w:rPr>
-            </w:pPr>
-            <w:r>
-              <w:rPr>
-                <w:rFonts w:ascii="Times New Roman" w:hAnsi="Times New Roman" w:cs="Times New Roman"/>
+                <w:sz w:val="22"/>
+                <w:szCs w:val="22"/>
+              </w:rPr>
+            </w:pPr>
+            <w:r>
+              <w:rPr>
+                <w:rFonts w:ascii="Times New Roman" w:hAnsi="Times New Roman" w:cs="Times New Roman"/>
+                <w:sz w:val="22"/>
+                <w:szCs w:val="22"/>
               </w:rPr>
               <w:t>203,658</w:t>
             </w:r>
@@ -1511,6 +1527,7 @@
                 <w:i/>
                 <w:iCs/>
                 <w:color w:val="000000"/>
+                <w:sz w:val="22"/>
                 <w:szCs w:val="22"/>
               </w:rPr>
             </w:pPr>
@@ -1520,6 +1537,7 @@
                 <w:i/>
                 <w:iCs/>
                 <w:color w:val="000000"/>
+                <w:sz w:val="22"/>
                 <w:szCs w:val="22"/>
               </w:rPr>
               <w:t xml:space="preserve">     B</w:t>
@@ -1530,6 +1548,7 @@
                 <w:i/>
                 <w:iCs/>
                 <w:color w:val="000000"/>
+                <w:sz w:val="22"/>
                 <w:szCs w:val="22"/>
                 <w:vertAlign w:val="subscript"/>
               </w:rPr>
@@ -1556,11 +1575,15 @@
               <w:jc w:val="right"/>
               <w:rPr>
                 <w:rFonts w:ascii="Times New Roman" w:hAnsi="Times New Roman" w:cs="Times New Roman"/>
-              </w:rPr>
-            </w:pPr>
-            <w:r>
-              <w:rPr>
-                <w:rFonts w:ascii="Times New Roman" w:hAnsi="Times New Roman" w:cs="Times New Roman"/>
+                <w:sz w:val="22"/>
+                <w:szCs w:val="22"/>
+              </w:rPr>
+            </w:pPr>
+            <w:r>
+              <w:rPr>
+                <w:rFonts w:ascii="Times New Roman" w:hAnsi="Times New Roman" w:cs="Times New Roman"/>
+                <w:sz w:val="22"/>
+                <w:szCs w:val="22"/>
               </w:rPr>
               <w:t>81,463</w:t>
             </w:r>
@@ -1585,11 +1608,15 @@
               <w:jc w:val="right"/>
               <w:rPr>
                 <w:rFonts w:ascii="Times New Roman" w:hAnsi="Times New Roman" w:cs="Times New Roman"/>
-              </w:rPr>
-            </w:pPr>
-            <w:r>
-              <w:rPr>
-                <w:rFonts w:ascii="Times New Roman" w:hAnsi="Times New Roman" w:cs="Times New Roman"/>
+                <w:sz w:val="22"/>
+                <w:szCs w:val="22"/>
+              </w:rPr>
+            </w:pPr>
+            <w:r>
+              <w:rPr>
+                <w:rFonts w:ascii="Times New Roman" w:hAnsi="Times New Roman" w:cs="Times New Roman"/>
+                <w:sz w:val="22"/>
+                <w:szCs w:val="22"/>
               </w:rPr>
               <w:t>81,463</w:t>
             </w:r>
@@ -1613,11 +1640,15 @@
               <w:jc w:val="right"/>
               <w:rPr>
                 <w:rFonts w:ascii="Times New Roman" w:hAnsi="Times New Roman" w:cs="Times New Roman"/>
-              </w:rPr>
-            </w:pPr>
-            <w:r>
-              <w:rPr>
-                <w:rFonts w:ascii="Times New Roman" w:hAnsi="Times New Roman" w:cs="Times New Roman"/>
+                <w:sz w:val="22"/>
+                <w:szCs w:val="22"/>
+              </w:rPr>
+            </w:pPr>
+            <w:r>
+              <w:rPr>
+                <w:rFonts w:ascii="Times New Roman" w:hAnsi="Times New Roman" w:cs="Times New Roman"/>
+                <w:sz w:val="22"/>
+                <w:szCs w:val="22"/>
               </w:rPr>
               <w:t>81,463</w:t>
             </w:r>
@@ -1641,11 +1672,15 @@
               <w:jc w:val="right"/>
               <w:rPr>
                 <w:rFonts w:ascii="Times New Roman" w:hAnsi="Times New Roman" w:cs="Times New Roman"/>
-              </w:rPr>
-            </w:pPr>
-            <w:r>
-              <w:rPr>
-                <w:rFonts w:ascii="Times New Roman" w:hAnsi="Times New Roman" w:cs="Times New Roman"/>
+                <w:sz w:val="22"/>
+                <w:szCs w:val="22"/>
+              </w:rPr>
+            </w:pPr>
+            <w:r>
+              <w:rPr>
+                <w:rFonts w:ascii="Times New Roman" w:hAnsi="Times New Roman" w:cs="Times New Roman"/>
+                <w:sz w:val="22"/>
+                <w:szCs w:val="22"/>
               </w:rPr>
               <w:t>81,463</w:t>
             </w:r>
@@ -1678,6 +1713,7 @@
                 <w:i/>
                 <w:iCs/>
                 <w:color w:val="000000"/>
+                <w:sz w:val="22"/>
                 <w:szCs w:val="22"/>
               </w:rPr>
             </w:pPr>
@@ -1687,6 +1723,7 @@
                 <w:i/>
                 <w:iCs/>
                 <w:color w:val="000000"/>
+                <w:sz w:val="22"/>
                 <w:szCs w:val="22"/>
               </w:rPr>
               <w:t xml:space="preserve">     B</w:t>
@@ -1697,6 +1734,7 @@
                 <w:i/>
                 <w:iCs/>
                 <w:color w:val="000000"/>
+                <w:sz w:val="22"/>
                 <w:szCs w:val="22"/>
                 <w:vertAlign w:val="subscript"/>
               </w:rPr>
@@ -1723,11 +1761,15 @@
               <w:jc w:val="right"/>
               <w:rPr>
                 <w:rFonts w:ascii="Times New Roman" w:hAnsi="Times New Roman" w:cs="Times New Roman"/>
-              </w:rPr>
-            </w:pPr>
-            <w:r>
-              <w:rPr>
-                <w:rFonts w:ascii="Times New Roman" w:hAnsi="Times New Roman" w:cs="Times New Roman"/>
+                <w:sz w:val="22"/>
+                <w:szCs w:val="22"/>
+              </w:rPr>
+            </w:pPr>
+            <w:r>
+              <w:rPr>
+                <w:rFonts w:ascii="Times New Roman" w:hAnsi="Times New Roman" w:cs="Times New Roman"/>
+                <w:sz w:val="22"/>
+                <w:szCs w:val="22"/>
               </w:rPr>
               <w:t>71,280</w:t>
             </w:r>
@@ -1752,11 +1794,15 @@
               <w:jc w:val="right"/>
               <w:rPr>
                 <w:rFonts w:ascii="Times New Roman" w:hAnsi="Times New Roman" w:cs="Times New Roman"/>
-              </w:rPr>
-            </w:pPr>
-            <w:r>
-              <w:rPr>
-                <w:rFonts w:ascii="Times New Roman" w:hAnsi="Times New Roman" w:cs="Times New Roman"/>
+                <w:sz w:val="22"/>
+                <w:szCs w:val="22"/>
+              </w:rPr>
+            </w:pPr>
+            <w:r>
+              <w:rPr>
+                <w:rFonts w:ascii="Times New Roman" w:hAnsi="Times New Roman" w:cs="Times New Roman"/>
+                <w:sz w:val="22"/>
+                <w:szCs w:val="22"/>
               </w:rPr>
               <w:t>71,280</w:t>
             </w:r>
@@ -1780,11 +1826,15 @@
               <w:jc w:val="right"/>
               <w:rPr>
                 <w:rFonts w:ascii="Times New Roman" w:hAnsi="Times New Roman" w:cs="Times New Roman"/>
-              </w:rPr>
-            </w:pPr>
-            <w:r>
-              <w:rPr>
-                <w:rFonts w:ascii="Times New Roman" w:hAnsi="Times New Roman" w:cs="Times New Roman"/>
+                <w:sz w:val="22"/>
+                <w:szCs w:val="22"/>
+              </w:rPr>
+            </w:pPr>
+            <w:r>
+              <w:rPr>
+                <w:rFonts w:ascii="Times New Roman" w:hAnsi="Times New Roman" w:cs="Times New Roman"/>
+                <w:sz w:val="22"/>
+                <w:szCs w:val="22"/>
               </w:rPr>
               <w:t>71,280</w:t>
             </w:r>
@@ -1808,11 +1858,15 @@
               <w:jc w:val="right"/>
               <w:rPr>
                 <w:rFonts w:ascii="Times New Roman" w:hAnsi="Times New Roman" w:cs="Times New Roman"/>
-              </w:rPr>
-            </w:pPr>
-            <w:r>
-              <w:rPr>
-                <w:rFonts w:ascii="Times New Roman" w:hAnsi="Times New Roman" w:cs="Times New Roman"/>
+                <w:sz w:val="22"/>
+                <w:szCs w:val="22"/>
+              </w:rPr>
+            </w:pPr>
+            <w:r>
+              <w:rPr>
+                <w:rFonts w:ascii="Times New Roman" w:hAnsi="Times New Roman" w:cs="Times New Roman"/>
+                <w:sz w:val="22"/>
+                <w:szCs w:val="22"/>
               </w:rPr>
               <w:t>71,280</w:t>
             </w:r>
@@ -1845,6 +1899,7 @@
                 <w:i/>
                 <w:iCs/>
                 <w:color w:val="000000"/>
+                <w:sz w:val="22"/>
                 <w:szCs w:val="22"/>
               </w:rPr>
             </w:pPr>
@@ -1854,6 +1909,7 @@
                 <w:i/>
                 <w:iCs/>
                 <w:color w:val="000000"/>
+                <w:sz w:val="22"/>
                 <w:szCs w:val="22"/>
               </w:rPr>
               <w:t>F</w:t>
@@ -1864,6 +1920,7 @@
                 <w:i/>
                 <w:iCs/>
                 <w:color w:val="000000"/>
+                <w:sz w:val="22"/>
                 <w:szCs w:val="22"/>
                 <w:vertAlign w:val="subscript"/>
               </w:rPr>
@@ -1890,11 +1947,15 @@
               <w:jc w:val="right"/>
               <w:rPr>
                 <w:rFonts w:ascii="Times New Roman" w:hAnsi="Times New Roman" w:cs="Times New Roman"/>
-              </w:rPr>
-            </w:pPr>
-            <w:r>
-              <w:rPr>
-                <w:rFonts w:ascii="Times New Roman" w:hAnsi="Times New Roman" w:cs="Times New Roman"/>
+                <w:sz w:val="22"/>
+                <w:szCs w:val="22"/>
+              </w:rPr>
+            </w:pPr>
+            <w:r>
+              <w:rPr>
+                <w:rFonts w:ascii="Times New Roman" w:hAnsi="Times New Roman" w:cs="Times New Roman"/>
+                <w:sz w:val="22"/>
+                <w:szCs w:val="22"/>
               </w:rPr>
               <w:t>0.46</w:t>
             </w:r>
@@ -1919,11 +1980,15 @@
               <w:jc w:val="right"/>
               <w:rPr>
                 <w:rFonts w:ascii="Times New Roman" w:hAnsi="Times New Roman" w:cs="Times New Roman"/>
-              </w:rPr>
-            </w:pPr>
-            <w:r>
-              <w:rPr>
-                <w:rFonts w:ascii="Times New Roman" w:hAnsi="Times New Roman" w:cs="Times New Roman"/>
+                <w:sz w:val="22"/>
+                <w:szCs w:val="22"/>
+              </w:rPr>
+            </w:pPr>
+            <w:r>
+              <w:rPr>
+                <w:rFonts w:ascii="Times New Roman" w:hAnsi="Times New Roman" w:cs="Times New Roman"/>
+                <w:sz w:val="22"/>
+                <w:szCs w:val="22"/>
               </w:rPr>
               <w:t>0.46</w:t>
             </w:r>
@@ -1947,11 +2012,15 @@
               <w:jc w:val="right"/>
               <w:rPr>
                 <w:rFonts w:ascii="Times New Roman" w:hAnsi="Times New Roman" w:cs="Times New Roman"/>
-              </w:rPr>
-            </w:pPr>
-            <w:r>
-              <w:rPr>
-                <w:rFonts w:ascii="Times New Roman" w:hAnsi="Times New Roman" w:cs="Times New Roman"/>
+                <w:sz w:val="22"/>
+                <w:szCs w:val="22"/>
+              </w:rPr>
+            </w:pPr>
+            <w:r>
+              <w:rPr>
+                <w:rFonts w:ascii="Times New Roman" w:hAnsi="Times New Roman" w:cs="Times New Roman"/>
+                <w:sz w:val="22"/>
+                <w:szCs w:val="22"/>
               </w:rPr>
               <w:t>0.46</w:t>
             </w:r>
@@ -1975,11 +2044,15 @@
               <w:jc w:val="right"/>
               <w:rPr>
                 <w:rFonts w:ascii="Times New Roman" w:hAnsi="Times New Roman" w:cs="Times New Roman"/>
-              </w:rPr>
-            </w:pPr>
-            <w:r>
-              <w:rPr>
-                <w:rFonts w:ascii="Times New Roman" w:hAnsi="Times New Roman" w:cs="Times New Roman"/>
+                <w:sz w:val="22"/>
+                <w:szCs w:val="22"/>
+              </w:rPr>
+            </w:pPr>
+            <w:r>
+              <w:rPr>
+                <w:rFonts w:ascii="Times New Roman" w:hAnsi="Times New Roman" w:cs="Times New Roman"/>
+                <w:sz w:val="22"/>
+                <w:szCs w:val="22"/>
               </w:rPr>
               <w:t>0.46</w:t>
             </w:r>
@@ -2012,6 +2085,7 @@
                 <w:i/>
                 <w:iCs/>
                 <w:color w:val="000000"/>
+                <w:sz w:val="22"/>
                 <w:szCs w:val="22"/>
               </w:rPr>
             </w:pPr>
@@ -2021,6 +2095,7 @@
                 <w:i/>
                 <w:iCs/>
                 <w:color w:val="000000"/>
+                <w:sz w:val="22"/>
                 <w:szCs w:val="22"/>
               </w:rPr>
               <w:t>maxF</w:t>
@@ -2031,6 +2106,7 @@
                 <w:i/>
                 <w:iCs/>
                 <w:color w:val="000000"/>
+                <w:sz w:val="22"/>
                 <w:szCs w:val="22"/>
                 <w:vertAlign w:val="subscript"/>
               </w:rPr>
@@ -2057,11 +2133,15 @@
               <w:jc w:val="right"/>
               <w:rPr>
                 <w:rFonts w:ascii="Times New Roman" w:hAnsi="Times New Roman" w:cs="Times New Roman"/>
-              </w:rPr>
-            </w:pPr>
-            <w:r>
-              <w:rPr>
-                <w:rFonts w:ascii="Times New Roman" w:hAnsi="Times New Roman" w:cs="Times New Roman"/>
+                <w:sz w:val="22"/>
+                <w:szCs w:val="22"/>
+              </w:rPr>
+            </w:pPr>
+            <w:r>
+              <w:rPr>
+                <w:rFonts w:ascii="Times New Roman" w:hAnsi="Times New Roman" w:cs="Times New Roman"/>
+                <w:sz w:val="22"/>
+                <w:szCs w:val="22"/>
               </w:rPr>
               <w:t>0.37</w:t>
             </w:r>
@@ -2086,11 +2166,15 @@
               <w:jc w:val="right"/>
               <w:rPr>
                 <w:rFonts w:ascii="Times New Roman" w:hAnsi="Times New Roman" w:cs="Times New Roman"/>
-              </w:rPr>
-            </w:pPr>
-            <w:r>
-              <w:rPr>
-                <w:rFonts w:ascii="Times New Roman" w:hAnsi="Times New Roman" w:cs="Times New Roman"/>
+                <w:sz w:val="22"/>
+                <w:szCs w:val="22"/>
+              </w:rPr>
+            </w:pPr>
+            <w:r>
+              <w:rPr>
+                <w:rFonts w:ascii="Times New Roman" w:hAnsi="Times New Roman" w:cs="Times New Roman"/>
+                <w:sz w:val="22"/>
+                <w:szCs w:val="22"/>
               </w:rPr>
               <w:t>0.37</w:t>
             </w:r>
@@ -2114,11 +2198,15 @@
               <w:jc w:val="right"/>
               <w:rPr>
                 <w:rFonts w:ascii="Times New Roman" w:hAnsi="Times New Roman" w:cs="Times New Roman"/>
-              </w:rPr>
-            </w:pPr>
-            <w:r>
-              <w:rPr>
-                <w:rFonts w:ascii="Times New Roman" w:hAnsi="Times New Roman" w:cs="Times New Roman"/>
+                <w:sz w:val="22"/>
+                <w:szCs w:val="22"/>
+              </w:rPr>
+            </w:pPr>
+            <w:r>
+              <w:rPr>
+                <w:rFonts w:ascii="Times New Roman" w:hAnsi="Times New Roman" w:cs="Times New Roman"/>
+                <w:sz w:val="22"/>
+                <w:szCs w:val="22"/>
               </w:rPr>
               <w:t>0.37</w:t>
             </w:r>
@@ -2142,11 +2230,15 @@
               <w:jc w:val="right"/>
               <w:rPr>
                 <w:rFonts w:ascii="Times New Roman" w:hAnsi="Times New Roman" w:cs="Times New Roman"/>
-              </w:rPr>
-            </w:pPr>
-            <w:r>
-              <w:rPr>
-                <w:rFonts w:ascii="Times New Roman" w:hAnsi="Times New Roman" w:cs="Times New Roman"/>
+                <w:sz w:val="22"/>
+                <w:szCs w:val="22"/>
+              </w:rPr>
+            </w:pPr>
+            <w:r>
+              <w:rPr>
+                <w:rFonts w:ascii="Times New Roman" w:hAnsi="Times New Roman" w:cs="Times New Roman"/>
+                <w:sz w:val="22"/>
+                <w:szCs w:val="22"/>
               </w:rPr>
               <w:t>0.37</w:t>
             </w:r>
@@ -2179,6 +2271,7 @@
                 <w:i/>
                 <w:iCs/>
                 <w:color w:val="000000"/>
+                <w:sz w:val="22"/>
                 <w:szCs w:val="22"/>
               </w:rPr>
             </w:pPr>
@@ -2188,6 +2281,7 @@
                 <w:i/>
                 <w:iCs/>
                 <w:color w:val="000000"/>
+                <w:sz w:val="22"/>
                 <w:szCs w:val="22"/>
               </w:rPr>
               <w:t>F</w:t>
@@ -2198,6 +2292,7 @@
                 <w:i/>
                 <w:iCs/>
                 <w:color w:val="000000"/>
+                <w:sz w:val="22"/>
                 <w:szCs w:val="22"/>
                 <w:vertAlign w:val="subscript"/>
               </w:rPr>
@@ -2224,11 +2319,15 @@
               <w:jc w:val="right"/>
               <w:rPr>
                 <w:rFonts w:ascii="Times New Roman" w:hAnsi="Times New Roman" w:cs="Times New Roman"/>
-              </w:rPr>
-            </w:pPr>
-            <w:r>
-              <w:rPr>
-                <w:rFonts w:ascii="Times New Roman" w:hAnsi="Times New Roman" w:cs="Times New Roman"/>
+                <w:sz w:val="22"/>
+                <w:szCs w:val="22"/>
+              </w:rPr>
+            </w:pPr>
+            <w:r>
+              <w:rPr>
+                <w:rFonts w:ascii="Times New Roman" w:hAnsi="Times New Roman" w:cs="Times New Roman"/>
+                <w:sz w:val="22"/>
+                <w:szCs w:val="22"/>
               </w:rPr>
               <w:t>0.37</w:t>
             </w:r>
@@ -2253,11 +2352,15 @@
               <w:jc w:val="right"/>
               <w:rPr>
                 <w:rFonts w:ascii="Times New Roman" w:hAnsi="Times New Roman" w:cs="Times New Roman"/>
-              </w:rPr>
-            </w:pPr>
-            <w:r>
-              <w:rPr>
-                <w:rFonts w:ascii="Times New Roman" w:hAnsi="Times New Roman" w:cs="Times New Roman"/>
+                <w:sz w:val="22"/>
+                <w:szCs w:val="22"/>
+              </w:rPr>
+            </w:pPr>
+            <w:r>
+              <w:rPr>
+                <w:rFonts w:ascii="Times New Roman" w:hAnsi="Times New Roman" w:cs="Times New Roman"/>
+                <w:sz w:val="22"/>
+                <w:szCs w:val="22"/>
               </w:rPr>
               <w:t>0.37</w:t>
             </w:r>
@@ -2281,11 +2384,15 @@
               <w:jc w:val="right"/>
               <w:rPr>
                 <w:rFonts w:ascii="Times New Roman" w:hAnsi="Times New Roman" w:cs="Times New Roman"/>
-              </w:rPr>
-            </w:pPr>
-            <w:r>
-              <w:rPr>
-                <w:rFonts w:ascii="Times New Roman" w:hAnsi="Times New Roman" w:cs="Times New Roman"/>
+                <w:sz w:val="22"/>
+                <w:szCs w:val="22"/>
+              </w:rPr>
+            </w:pPr>
+            <w:r>
+              <w:rPr>
+                <w:rFonts w:ascii="Times New Roman" w:hAnsi="Times New Roman" w:cs="Times New Roman"/>
+                <w:sz w:val="22"/>
+                <w:szCs w:val="22"/>
               </w:rPr>
               <w:t>0.37</w:t>
             </w:r>
@@ -2309,11 +2416,15 @@
               <w:jc w:val="right"/>
               <w:rPr>
                 <w:rFonts w:ascii="Times New Roman" w:hAnsi="Times New Roman" w:cs="Times New Roman"/>
-              </w:rPr>
-            </w:pPr>
-            <w:r>
-              <w:rPr>
-                <w:rFonts w:ascii="Times New Roman" w:hAnsi="Times New Roman" w:cs="Times New Roman"/>
+                <w:sz w:val="22"/>
+                <w:szCs w:val="22"/>
+              </w:rPr>
+            </w:pPr>
+            <w:r>
+              <w:rPr>
+                <w:rFonts w:ascii="Times New Roman" w:hAnsi="Times New Roman" w:cs="Times New Roman"/>
+                <w:sz w:val="22"/>
+                <w:szCs w:val="22"/>
               </w:rPr>
               <w:t>0.37</w:t>
             </w:r>
@@ -2344,6 +2455,7 @@
               <w:rPr>
                 <w:rFonts w:ascii="Times New Roman" w:hAnsi="Times New Roman" w:cs="Times New Roman"/>
                 <w:color w:val="000000"/>
+                <w:sz w:val="22"/>
                 <w:szCs w:val="22"/>
               </w:rPr>
             </w:pPr>
@@ -2351,6 +2463,7 @@
               <w:rPr>
                 <w:rFonts w:ascii="Times New Roman" w:hAnsi="Times New Roman" w:cs="Times New Roman"/>
                 <w:color w:val="000000"/>
+                <w:sz w:val="22"/>
                 <w:szCs w:val="22"/>
               </w:rPr>
               <w:t>OFL (t)</w:t>
@@ -2376,11 +2489,15 @@
               <w:jc w:val="right"/>
               <w:rPr>
                 <w:rFonts w:ascii="Times New Roman" w:hAnsi="Times New Roman" w:cs="Times New Roman"/>
-              </w:rPr>
-            </w:pPr>
-            <w:r>
-              <w:rPr>
-                <w:rFonts w:ascii="Times New Roman" w:hAnsi="Times New Roman" w:cs="Times New Roman"/>
+                <w:sz w:val="22"/>
+                <w:szCs w:val="22"/>
+              </w:rPr>
+            </w:pPr>
+            <w:r>
+              <w:rPr>
+                <w:rFonts w:ascii="Times New Roman" w:hAnsi="Times New Roman" w:cs="Times New Roman"/>
+                <w:sz w:val="22"/>
+                <w:szCs w:val="22"/>
               </w:rPr>
               <w:t>77,967</w:t>
             </w:r>
@@ -2405,11 +2522,15 @@
               <w:jc w:val="right"/>
               <w:rPr>
                 <w:rFonts w:ascii="Times New Roman" w:hAnsi="Times New Roman" w:cs="Times New Roman"/>
-              </w:rPr>
-            </w:pPr>
-            <w:r>
-              <w:rPr>
-                <w:rFonts w:ascii="Times New Roman" w:hAnsi="Times New Roman" w:cs="Times New Roman"/>
+                <w:sz w:val="22"/>
+                <w:szCs w:val="22"/>
+              </w:rPr>
+            </w:pPr>
+            <w:r>
+              <w:rPr>
+                <w:rFonts w:ascii="Times New Roman" w:hAnsi="Times New Roman" w:cs="Times New Roman"/>
+                <w:sz w:val="22"/>
+                <w:szCs w:val="22"/>
               </w:rPr>
               <w:t>80,034</w:t>
             </w:r>
@@ -2433,11 +2554,15 @@
               <w:jc w:val="right"/>
               <w:rPr>
                 <w:rFonts w:ascii="Times New Roman" w:hAnsi="Times New Roman" w:cs="Times New Roman"/>
-              </w:rPr>
-            </w:pPr>
-            <w:r>
-              <w:rPr>
-                <w:rFonts w:ascii="Times New Roman" w:hAnsi="Times New Roman" w:cs="Times New Roman"/>
+                <w:sz w:val="22"/>
+                <w:szCs w:val="22"/>
+              </w:rPr>
+            </w:pPr>
+            <w:r>
+              <w:rPr>
+                <w:rFonts w:ascii="Times New Roman" w:hAnsi="Times New Roman" w:cs="Times New Roman"/>
+                <w:sz w:val="22"/>
+                <w:szCs w:val="22"/>
               </w:rPr>
               <w:t>79,256</w:t>
             </w:r>
@@ -2461,11 +2586,15 @@
               <w:jc w:val="right"/>
               <w:rPr>
                 <w:rFonts w:ascii="Times New Roman" w:hAnsi="Times New Roman" w:cs="Times New Roman"/>
-              </w:rPr>
-            </w:pPr>
-            <w:r>
-              <w:rPr>
-                <w:rFonts w:ascii="Times New Roman" w:hAnsi="Times New Roman" w:cs="Times New Roman"/>
+                <w:sz w:val="22"/>
+                <w:szCs w:val="22"/>
+              </w:rPr>
+            </w:pPr>
+            <w:r>
+              <w:rPr>
+                <w:rFonts w:ascii="Times New Roman" w:hAnsi="Times New Roman" w:cs="Times New Roman"/>
+                <w:sz w:val="22"/>
+                <w:szCs w:val="22"/>
               </w:rPr>
               <w:t>81,167</w:t>
             </w:r>
@@ -2496,6 +2625,7 @@
               <w:rPr>
                 <w:rFonts w:ascii="Times New Roman" w:hAnsi="Times New Roman" w:cs="Times New Roman"/>
                 <w:color w:val="000000"/>
+                <w:sz w:val="22"/>
                 <w:szCs w:val="22"/>
               </w:rPr>
             </w:pPr>
@@ -2503,6 +2633,7 @@
               <w:rPr>
                 <w:rFonts w:ascii="Times New Roman" w:hAnsi="Times New Roman" w:cs="Times New Roman"/>
                 <w:color w:val="000000"/>
+                <w:sz w:val="22"/>
                 <w:szCs w:val="22"/>
               </w:rPr>
               <w:t>maxABC (t)</w:t>
@@ -2528,11 +2659,15 @@
               <w:jc w:val="right"/>
               <w:rPr>
                 <w:rFonts w:ascii="Times New Roman" w:hAnsi="Times New Roman" w:cs="Times New Roman"/>
-              </w:rPr>
-            </w:pPr>
-            <w:r>
-              <w:rPr>
-                <w:rFonts w:ascii="Times New Roman" w:hAnsi="Times New Roman" w:cs="Times New Roman"/>
+                <w:sz w:val="22"/>
+                <w:szCs w:val="22"/>
+              </w:rPr>
+            </w:pPr>
+            <w:r>
+              <w:rPr>
+                <w:rFonts w:ascii="Times New Roman" w:hAnsi="Times New Roman" w:cs="Times New Roman"/>
+                <w:sz w:val="22"/>
+                <w:szCs w:val="22"/>
               </w:rPr>
               <w:t>64,288</w:t>
             </w:r>
@@ -2557,11 +2692,15 @@
               <w:jc w:val="right"/>
               <w:rPr>
                 <w:rFonts w:ascii="Times New Roman" w:hAnsi="Times New Roman" w:cs="Times New Roman"/>
-              </w:rPr>
-            </w:pPr>
-            <w:r>
-              <w:rPr>
-                <w:rFonts w:ascii="Times New Roman" w:hAnsi="Times New Roman" w:cs="Times New Roman"/>
+                <w:sz w:val="22"/>
+                <w:szCs w:val="22"/>
+              </w:rPr>
+            </w:pPr>
+            <w:r>
+              <w:rPr>
+                <w:rFonts w:ascii="Times New Roman" w:hAnsi="Times New Roman" w:cs="Times New Roman"/>
+                <w:sz w:val="22"/>
+                <w:szCs w:val="22"/>
               </w:rPr>
               <w:t>65,988</w:t>
             </w:r>
@@ -2585,11 +2724,15 @@
               <w:jc w:val="right"/>
               <w:rPr>
                 <w:rFonts w:ascii="Times New Roman" w:hAnsi="Times New Roman" w:cs="Times New Roman"/>
-              </w:rPr>
-            </w:pPr>
-            <w:r>
-              <w:rPr>
-                <w:rFonts w:ascii="Times New Roman" w:hAnsi="Times New Roman" w:cs="Times New Roman"/>
+                <w:sz w:val="22"/>
+                <w:szCs w:val="22"/>
+              </w:rPr>
+            </w:pPr>
+            <w:r>
+              <w:rPr>
+                <w:rFonts w:ascii="Times New Roman" w:hAnsi="Times New Roman" w:cs="Times New Roman"/>
+                <w:sz w:val="22"/>
+                <w:szCs w:val="22"/>
               </w:rPr>
               <w:t>65,344</w:t>
             </w:r>
@@ -2613,11 +2756,15 @@
               <w:jc w:val="right"/>
               <w:rPr>
                 <w:rFonts w:ascii="Times New Roman" w:hAnsi="Times New Roman" w:cs="Times New Roman"/>
-              </w:rPr>
-            </w:pPr>
-            <w:r>
-              <w:rPr>
-                <w:rFonts w:ascii="Times New Roman" w:hAnsi="Times New Roman" w:cs="Times New Roman"/>
+                <w:sz w:val="22"/>
+                <w:szCs w:val="22"/>
+              </w:rPr>
+            </w:pPr>
+            <w:r>
+              <w:rPr>
+                <w:rFonts w:ascii="Times New Roman" w:hAnsi="Times New Roman" w:cs="Times New Roman"/>
+                <w:sz w:val="22"/>
+                <w:szCs w:val="22"/>
               </w:rPr>
               <w:t>66,927</w:t>
             </w:r>
@@ -2648,6 +2795,7 @@
               <w:rPr>
                 <w:rFonts w:ascii="Times New Roman" w:hAnsi="Times New Roman" w:cs="Times New Roman"/>
                 <w:color w:val="000000"/>
+                <w:sz w:val="22"/>
                 <w:szCs w:val="22"/>
               </w:rPr>
             </w:pPr>
@@ -2655,6 +2803,7 @@
               <w:rPr>
                 <w:rFonts w:ascii="Times New Roman" w:hAnsi="Times New Roman" w:cs="Times New Roman"/>
                 <w:color w:val="000000"/>
+                <w:sz w:val="22"/>
                 <w:szCs w:val="22"/>
               </w:rPr>
               <w:t>ABC (t)</w:t>
@@ -2680,11 +2829,15 @@
               <w:jc w:val="right"/>
               <w:rPr>
                 <w:rFonts w:ascii="Times New Roman" w:hAnsi="Times New Roman" w:cs="Times New Roman"/>
-              </w:rPr>
-            </w:pPr>
-            <w:r>
-              <w:rPr>
-                <w:rFonts w:ascii="Times New Roman" w:hAnsi="Times New Roman" w:cs="Times New Roman"/>
+                <w:sz w:val="22"/>
+                <w:szCs w:val="22"/>
+              </w:rPr>
+            </w:pPr>
+            <w:r>
+              <w:rPr>
+                <w:rFonts w:ascii="Times New Roman" w:hAnsi="Times New Roman" w:cs="Times New Roman"/>
+                <w:sz w:val="22"/>
+                <w:szCs w:val="22"/>
               </w:rPr>
               <w:t>64,288</w:t>
             </w:r>
@@ -2709,11 +2862,15 @@
               <w:jc w:val="right"/>
               <w:rPr>
                 <w:rFonts w:ascii="Times New Roman" w:hAnsi="Times New Roman" w:cs="Times New Roman"/>
-              </w:rPr>
-            </w:pPr>
-            <w:r>
-              <w:rPr>
-                <w:rFonts w:ascii="Times New Roman" w:hAnsi="Times New Roman" w:cs="Times New Roman"/>
+                <w:sz w:val="22"/>
+                <w:szCs w:val="22"/>
+              </w:rPr>
+            </w:pPr>
+            <w:r>
+              <w:rPr>
+                <w:rFonts w:ascii="Times New Roman" w:hAnsi="Times New Roman" w:cs="Times New Roman"/>
+                <w:sz w:val="22"/>
+                <w:szCs w:val="22"/>
               </w:rPr>
               <w:t>65,988</w:t>
             </w:r>
@@ -2737,11 +2894,15 @@
               <w:jc w:val="right"/>
               <w:rPr>
                 <w:rFonts w:ascii="Times New Roman" w:hAnsi="Times New Roman" w:cs="Times New Roman"/>
-              </w:rPr>
-            </w:pPr>
-            <w:r>
-              <w:rPr>
-                <w:rFonts w:ascii="Times New Roman" w:hAnsi="Times New Roman" w:cs="Times New Roman"/>
+                <w:sz w:val="22"/>
+                <w:szCs w:val="22"/>
+              </w:rPr>
+            </w:pPr>
+            <w:r>
+              <w:rPr>
+                <w:rFonts w:ascii="Times New Roman" w:hAnsi="Times New Roman" w:cs="Times New Roman"/>
+                <w:sz w:val="22"/>
+                <w:szCs w:val="22"/>
               </w:rPr>
               <w:t>65,344</w:t>
             </w:r>
@@ -2765,11 +2926,15 @@
               <w:jc w:val="right"/>
               <w:rPr>
                 <w:rFonts w:ascii="Times New Roman" w:hAnsi="Times New Roman" w:cs="Times New Roman"/>
-              </w:rPr>
-            </w:pPr>
-            <w:r>
-              <w:rPr>
-                <w:rFonts w:ascii="Times New Roman" w:hAnsi="Times New Roman" w:cs="Times New Roman"/>
+                <w:sz w:val="22"/>
+                <w:szCs w:val="22"/>
+              </w:rPr>
+            </w:pPr>
+            <w:r>
+              <w:rPr>
+                <w:rFonts w:ascii="Times New Roman" w:hAnsi="Times New Roman" w:cs="Times New Roman"/>
+                <w:sz w:val="22"/>
+                <w:szCs w:val="22"/>
               </w:rPr>
               <w:t>66,927</w:t>
             </w:r>
@@ -2800,12 +2965,16 @@
               <w:rPr>
                 <w:rFonts w:ascii="Times New Roman" w:hAnsi="Times New Roman" w:cs="Times New Roman"/>
                 <w:b/>
+                <w:sz w:val="22"/>
+                <w:szCs w:val="22"/>
               </w:rPr>
             </w:pPr>
             <w:r>
               <w:rPr>
                 <w:rFonts w:ascii="Times New Roman" w:hAnsi="Times New Roman" w:cs="Times New Roman"/>
                 <w:b/>
+                <w:sz w:val="22"/>
+                <w:szCs w:val="22"/>
               </w:rPr>
               <w:t>Status</w:t>
             </w:r>
@@ -2830,11 +2999,15 @@
               <w:jc w:val="center"/>
               <w:rPr>
                 <w:rFonts w:ascii="Times New Roman" w:hAnsi="Times New Roman" w:cs="Times New Roman"/>
-              </w:rPr>
-            </w:pPr>
-            <w:r>
-              <w:rPr>
-                <w:rFonts w:ascii="Times New Roman" w:hAnsi="Times New Roman" w:cs="Times New Roman"/>
+                <w:sz w:val="22"/>
+                <w:szCs w:val="22"/>
+              </w:rPr>
+            </w:pPr>
+            <w:r>
+              <w:rPr>
+                <w:rFonts w:ascii="Times New Roman" w:hAnsi="Times New Roman" w:cs="Times New Roman"/>
+                <w:sz w:val="22"/>
+                <w:szCs w:val="22"/>
               </w:rPr>
               <w:t>As determined last year for:</w:t>
             </w:r>
@@ -2859,11 +3032,15 @@
               <w:jc w:val="center"/>
               <w:rPr>
                 <w:rFonts w:ascii="Times New Roman" w:hAnsi="Times New Roman" w:cs="Times New Roman"/>
-              </w:rPr>
-            </w:pPr>
-            <w:r>
-              <w:rPr>
-                <w:rFonts w:ascii="Times New Roman" w:hAnsi="Times New Roman" w:cs="Times New Roman"/>
+                <w:sz w:val="22"/>
+                <w:szCs w:val="22"/>
+              </w:rPr>
+            </w:pPr>
+            <w:r>
+              <w:rPr>
+                <w:rFonts w:ascii="Times New Roman" w:hAnsi="Times New Roman" w:cs="Times New Roman"/>
+                <w:sz w:val="22"/>
+                <w:szCs w:val="22"/>
               </w:rPr>
               <w:t>As determined this year for:</w:t>
             </w:r>
@@ -2893,6 +3070,8 @@
               <w:rPr>
                 <w:rFonts w:ascii="Times New Roman" w:hAnsi="Times New Roman" w:cs="Times New Roman"/>
                 <w:b/>
+                <w:sz w:val="22"/>
+                <w:szCs w:val="22"/>
               </w:rPr>
             </w:pPr>
           </w:p>
@@ -2915,11 +3094,15 @@
               <w:jc w:val="center"/>
               <w:rPr>
                 <w:rFonts w:ascii="Times New Roman" w:hAnsi="Times New Roman" w:cs="Times New Roman"/>
-              </w:rPr>
-            </w:pPr>
-            <w:r>
-              <w:rPr>
-                <w:rFonts w:ascii="Times New Roman" w:hAnsi="Times New Roman" w:cs="Times New Roman"/>
+                <w:sz w:val="22"/>
+                <w:szCs w:val="22"/>
+              </w:rPr>
+            </w:pPr>
+            <w:r>
+              <w:rPr>
+                <w:rFonts w:ascii="Times New Roman" w:hAnsi="Times New Roman" w:cs="Times New Roman"/>
+                <w:sz w:val="22"/>
+                <w:szCs w:val="22"/>
               </w:rPr>
               <w:t>2020</w:t>
             </w:r>
@@ -2943,11 +3126,15 @@
               <w:jc w:val="center"/>
               <w:rPr>
                 <w:rFonts w:ascii="Times New Roman" w:hAnsi="Times New Roman" w:cs="Times New Roman"/>
-              </w:rPr>
-            </w:pPr>
-            <w:r>
-              <w:rPr>
-                <w:rFonts w:ascii="Times New Roman" w:hAnsi="Times New Roman" w:cs="Times New Roman"/>
+                <w:sz w:val="22"/>
+                <w:szCs w:val="22"/>
+              </w:rPr>
+            </w:pPr>
+            <w:r>
+              <w:rPr>
+                <w:rFonts w:ascii="Times New Roman" w:hAnsi="Times New Roman" w:cs="Times New Roman"/>
+                <w:sz w:val="22"/>
+                <w:szCs w:val="22"/>
               </w:rPr>
               <w:t>2021</w:t>
             </w:r>
@@ -2971,11 +3158,15 @@
               <w:jc w:val="center"/>
               <w:rPr>
                 <w:rFonts w:ascii="Times New Roman" w:hAnsi="Times New Roman" w:cs="Times New Roman"/>
-              </w:rPr>
-            </w:pPr>
-            <w:r>
-              <w:rPr>
-                <w:rFonts w:ascii="Times New Roman" w:hAnsi="Times New Roman" w:cs="Times New Roman"/>
+                <w:sz w:val="22"/>
+                <w:szCs w:val="22"/>
+              </w:rPr>
+            </w:pPr>
+            <w:r>
+              <w:rPr>
+                <w:rFonts w:ascii="Times New Roman" w:hAnsi="Times New Roman" w:cs="Times New Roman"/>
+                <w:sz w:val="22"/>
+                <w:szCs w:val="22"/>
               </w:rPr>
               <w:t>2021</w:t>
             </w:r>
@@ -2999,11 +3190,15 @@
               <w:jc w:val="center"/>
               <w:rPr>
                 <w:rFonts w:ascii="Times New Roman" w:hAnsi="Times New Roman" w:cs="Times New Roman"/>
-              </w:rPr>
-            </w:pPr>
-            <w:r>
-              <w:rPr>
-                <w:rFonts w:ascii="Times New Roman" w:hAnsi="Times New Roman" w:cs="Times New Roman"/>
+                <w:sz w:val="22"/>
+                <w:szCs w:val="22"/>
+              </w:rPr>
+            </w:pPr>
+            <w:r>
+              <w:rPr>
+                <w:rFonts w:ascii="Times New Roman" w:hAnsi="Times New Roman" w:cs="Times New Roman"/>
+                <w:sz w:val="22"/>
+                <w:szCs w:val="22"/>
               </w:rPr>
               <w:t>2022</w:t>
             </w:r>
@@ -3030,11 +3225,15 @@
               <w:pStyle w:val="Compact"/>
               <w:rPr>
                 <w:rFonts w:ascii="Times New Roman" w:hAnsi="Times New Roman" w:cs="Times New Roman"/>
-              </w:rPr>
-            </w:pPr>
-            <w:r>
-              <w:rPr>
-                <w:rFonts w:ascii="Times New Roman" w:hAnsi="Times New Roman" w:cs="Times New Roman"/>
+                <w:sz w:val="22"/>
+                <w:szCs w:val="22"/>
+              </w:rPr>
+            </w:pPr>
+            <w:r>
+              <w:rPr>
+                <w:rFonts w:ascii="Times New Roman" w:hAnsi="Times New Roman" w:cs="Times New Roman"/>
+                <w:sz w:val="22"/>
+                <w:szCs w:val="22"/>
               </w:rPr>
               <w:t>Overfishing</w:t>
             </w:r>
@@ -3059,11 +3258,15 @@
               <w:jc w:val="right"/>
               <w:rPr>
                 <w:rFonts w:ascii="Times New Roman" w:hAnsi="Times New Roman" w:cs="Times New Roman"/>
-              </w:rPr>
-            </w:pPr>
-            <w:r>
-              <w:rPr>
-                <w:rFonts w:ascii="Times New Roman" w:hAnsi="Times New Roman" w:cs="Times New Roman"/>
+                <w:sz w:val="22"/>
+                <w:szCs w:val="22"/>
+              </w:rPr>
+            </w:pPr>
+            <w:r>
+              <w:rPr>
+                <w:rFonts w:ascii="Times New Roman" w:hAnsi="Times New Roman" w:cs="Times New Roman"/>
+                <w:sz w:val="22"/>
+                <w:szCs w:val="22"/>
               </w:rPr>
               <w:t>no</w:t>
             </w:r>
@@ -3088,11 +3291,15 @@
               <w:jc w:val="right"/>
               <w:rPr>
                 <w:rFonts w:ascii="Times New Roman" w:hAnsi="Times New Roman" w:cs="Times New Roman"/>
-              </w:rPr>
-            </w:pPr>
-            <w:r>
-              <w:rPr>
-                <w:rFonts w:ascii="Times New Roman" w:hAnsi="Times New Roman" w:cs="Times New Roman"/>
+                <w:sz w:val="22"/>
+                <w:szCs w:val="22"/>
+              </w:rPr>
+            </w:pPr>
+            <w:r>
+              <w:rPr>
+                <w:rFonts w:ascii="Times New Roman" w:hAnsi="Times New Roman" w:cs="Times New Roman"/>
+                <w:sz w:val="22"/>
+                <w:szCs w:val="22"/>
               </w:rPr>
               <w:t>NA</w:t>
             </w:r>
@@ -3116,11 +3323,15 @@
               <w:jc w:val="right"/>
               <w:rPr>
                 <w:rFonts w:ascii="Times New Roman" w:hAnsi="Times New Roman" w:cs="Times New Roman"/>
-              </w:rPr>
-            </w:pPr>
-            <w:r>
-              <w:rPr>
-                <w:rFonts w:ascii="Times New Roman" w:hAnsi="Times New Roman" w:cs="Times New Roman"/>
+                <w:sz w:val="22"/>
+                <w:szCs w:val="22"/>
+              </w:rPr>
+            </w:pPr>
+            <w:r>
+              <w:rPr>
+                <w:rFonts w:ascii="Times New Roman" w:hAnsi="Times New Roman" w:cs="Times New Roman"/>
+                <w:sz w:val="22"/>
+                <w:szCs w:val="22"/>
               </w:rPr>
               <w:t>no</w:t>
             </w:r>
@@ -3144,11 +3355,15 @@
               <w:jc w:val="right"/>
               <w:rPr>
                 <w:rFonts w:ascii="Times New Roman" w:hAnsi="Times New Roman" w:cs="Times New Roman"/>
-              </w:rPr>
-            </w:pPr>
-            <w:r>
-              <w:rPr>
-                <w:rFonts w:ascii="Times New Roman" w:hAnsi="Times New Roman" w:cs="Times New Roman"/>
+                <w:sz w:val="22"/>
+                <w:szCs w:val="22"/>
+              </w:rPr>
+            </w:pPr>
+            <w:r>
+              <w:rPr>
+                <w:rFonts w:ascii="Times New Roman" w:hAnsi="Times New Roman" w:cs="Times New Roman"/>
+                <w:sz w:val="22"/>
+                <w:szCs w:val="22"/>
               </w:rPr>
               <w:t>NA</w:t>
             </w:r>
@@ -3175,11 +3390,15 @@
               <w:pStyle w:val="Compact"/>
               <w:rPr>
                 <w:rFonts w:ascii="Times New Roman" w:hAnsi="Times New Roman" w:cs="Times New Roman"/>
-              </w:rPr>
-            </w:pPr>
-            <w:r>
-              <w:rPr>
-                <w:rFonts w:ascii="Times New Roman" w:hAnsi="Times New Roman" w:cs="Times New Roman"/>
+                <w:sz w:val="22"/>
+                <w:szCs w:val="22"/>
+              </w:rPr>
+            </w:pPr>
+            <w:r>
+              <w:rPr>
+                <w:rFonts w:ascii="Times New Roman" w:hAnsi="Times New Roman" w:cs="Times New Roman"/>
+                <w:sz w:val="22"/>
+                <w:szCs w:val="22"/>
               </w:rPr>
               <w:t>Overfished</w:t>
             </w:r>
@@ -3204,11 +3423,15 @@
               <w:jc w:val="right"/>
               <w:rPr>
                 <w:rFonts w:ascii="Times New Roman" w:hAnsi="Times New Roman" w:cs="Times New Roman"/>
-              </w:rPr>
-            </w:pPr>
-            <w:r>
-              <w:rPr>
-                <w:rFonts w:ascii="Times New Roman" w:hAnsi="Times New Roman" w:cs="Times New Roman"/>
+                <w:sz w:val="22"/>
+                <w:szCs w:val="22"/>
+              </w:rPr>
+            </w:pPr>
+            <w:r>
+              <w:rPr>
+                <w:rFonts w:ascii="Times New Roman" w:hAnsi="Times New Roman" w:cs="Times New Roman"/>
+                <w:sz w:val="22"/>
+                <w:szCs w:val="22"/>
               </w:rPr>
               <w:t>NA</w:t>
             </w:r>
@@ -3233,11 +3456,15 @@
               <w:jc w:val="right"/>
               <w:rPr>
                 <w:rFonts w:ascii="Times New Roman" w:hAnsi="Times New Roman" w:cs="Times New Roman"/>
-              </w:rPr>
-            </w:pPr>
-            <w:r>
-              <w:rPr>
-                <w:rFonts w:ascii="Times New Roman" w:hAnsi="Times New Roman" w:cs="Times New Roman"/>
+                <w:sz w:val="22"/>
+                <w:szCs w:val="22"/>
+              </w:rPr>
+            </w:pPr>
+            <w:r>
+              <w:rPr>
+                <w:rFonts w:ascii="Times New Roman" w:hAnsi="Times New Roman" w:cs="Times New Roman"/>
+                <w:sz w:val="22"/>
+                <w:szCs w:val="22"/>
               </w:rPr>
               <w:t>no</w:t>
             </w:r>
@@ -3261,11 +3488,15 @@
               <w:jc w:val="right"/>
               <w:rPr>
                 <w:rFonts w:ascii="Times New Roman" w:hAnsi="Times New Roman" w:cs="Times New Roman"/>
-              </w:rPr>
-            </w:pPr>
-            <w:r>
-              <w:rPr>
-                <w:rFonts w:ascii="Times New Roman" w:hAnsi="Times New Roman" w:cs="Times New Roman"/>
+                <w:sz w:val="22"/>
+                <w:szCs w:val="22"/>
+              </w:rPr>
+            </w:pPr>
+            <w:r>
+              <w:rPr>
+                <w:rFonts w:ascii="Times New Roman" w:hAnsi="Times New Roman" w:cs="Times New Roman"/>
+                <w:sz w:val="22"/>
+                <w:szCs w:val="22"/>
               </w:rPr>
               <w:t>NA</w:t>
             </w:r>
@@ -3289,11 +3520,15 @@
               <w:jc w:val="right"/>
               <w:rPr>
                 <w:rFonts w:ascii="Times New Roman" w:hAnsi="Times New Roman" w:cs="Times New Roman"/>
-              </w:rPr>
-            </w:pPr>
-            <w:r>
-              <w:rPr>
-                <w:rFonts w:ascii="Times New Roman" w:hAnsi="Times New Roman" w:cs="Times New Roman"/>
+                <w:sz w:val="22"/>
+                <w:szCs w:val="22"/>
+              </w:rPr>
+            </w:pPr>
+            <w:r>
+              <w:rPr>
+                <w:rFonts w:ascii="Times New Roman" w:hAnsi="Times New Roman" w:cs="Times New Roman"/>
+                <w:sz w:val="22"/>
+                <w:szCs w:val="22"/>
               </w:rPr>
               <w:t>no</w:t>
             </w:r>
@@ -3320,11 +3555,15 @@
               <w:pStyle w:val="Compact"/>
               <w:rPr>
                 <w:rFonts w:ascii="Times New Roman" w:hAnsi="Times New Roman" w:cs="Times New Roman"/>
-              </w:rPr>
-            </w:pPr>
-            <w:r>
-              <w:rPr>
-                <w:rFonts w:ascii="Times New Roman" w:hAnsi="Times New Roman" w:cs="Times New Roman"/>
+                <w:sz w:val="22"/>
+                <w:szCs w:val="22"/>
+              </w:rPr>
+            </w:pPr>
+            <w:r>
+              <w:rPr>
+                <w:rFonts w:ascii="Times New Roman" w:hAnsi="Times New Roman" w:cs="Times New Roman"/>
+                <w:sz w:val="22"/>
+                <w:szCs w:val="22"/>
               </w:rPr>
               <w:t>Approaching Overfished</w:t>
             </w:r>
@@ -3349,11 +3588,15 @@
               <w:jc w:val="right"/>
               <w:rPr>
                 <w:rFonts w:ascii="Times New Roman" w:hAnsi="Times New Roman" w:cs="Times New Roman"/>
-              </w:rPr>
-            </w:pPr>
-            <w:r>
-              <w:rPr>
-                <w:rFonts w:ascii="Times New Roman" w:hAnsi="Times New Roman" w:cs="Times New Roman"/>
+                <w:sz w:val="22"/>
+                <w:szCs w:val="22"/>
+              </w:rPr>
+            </w:pPr>
+            <w:r>
+              <w:rPr>
+                <w:rFonts w:ascii="Times New Roman" w:hAnsi="Times New Roman" w:cs="Times New Roman"/>
+                <w:sz w:val="22"/>
+                <w:szCs w:val="22"/>
               </w:rPr>
               <w:t>NA</w:t>
             </w:r>
@@ -3378,11 +3621,15 @@
               <w:jc w:val="right"/>
               <w:rPr>
                 <w:rFonts w:ascii="Times New Roman" w:hAnsi="Times New Roman" w:cs="Times New Roman"/>
-              </w:rPr>
-            </w:pPr>
-            <w:r>
-              <w:rPr>
-                <w:rFonts w:ascii="Times New Roman" w:hAnsi="Times New Roman" w:cs="Times New Roman"/>
+                <w:sz w:val="22"/>
+                <w:szCs w:val="22"/>
+              </w:rPr>
+            </w:pPr>
+            <w:r>
+              <w:rPr>
+                <w:rFonts w:ascii="Times New Roman" w:hAnsi="Times New Roman" w:cs="Times New Roman"/>
+                <w:sz w:val="22"/>
+                <w:szCs w:val="22"/>
               </w:rPr>
               <w:t>no</w:t>
             </w:r>
@@ -3406,11 +3653,15 @@
               <w:jc w:val="right"/>
               <w:rPr>
                 <w:rFonts w:ascii="Times New Roman" w:hAnsi="Times New Roman" w:cs="Times New Roman"/>
-              </w:rPr>
-            </w:pPr>
-            <w:r>
-              <w:rPr>
-                <w:rFonts w:ascii="Times New Roman" w:hAnsi="Times New Roman" w:cs="Times New Roman"/>
+                <w:sz w:val="22"/>
+                <w:szCs w:val="22"/>
+              </w:rPr>
+            </w:pPr>
+            <w:r>
+              <w:rPr>
+                <w:rFonts w:ascii="Times New Roman" w:hAnsi="Times New Roman" w:cs="Times New Roman"/>
+                <w:sz w:val="22"/>
+                <w:szCs w:val="22"/>
               </w:rPr>
               <w:t>NA</w:t>
             </w:r>
@@ -3434,11 +3685,15 @@
               <w:jc w:val="right"/>
               <w:rPr>
                 <w:rFonts w:ascii="Times New Roman" w:hAnsi="Times New Roman" w:cs="Times New Roman"/>
-              </w:rPr>
-            </w:pPr>
-            <w:r>
-              <w:rPr>
-                <w:rFonts w:ascii="Times New Roman" w:hAnsi="Times New Roman" w:cs="Times New Roman"/>
+                <w:sz w:val="22"/>
+                <w:szCs w:val="22"/>
+              </w:rPr>
+            </w:pPr>
+            <w:r>
+              <w:rPr>
+                <w:rFonts w:ascii="Times New Roman" w:hAnsi="Times New Roman" w:cs="Times New Roman"/>
+                <w:sz w:val="22"/>
+                <w:szCs w:val="22"/>
               </w:rPr>
               <w:t>no</w:t>
             </w:r>
@@ -3475,15 +3730,15 @@
       <w:pPr>
         <w:pStyle w:val="Heading1"/>
       </w:pPr>
-      <w:bookmarkStart w:id="6" w:name="tables"/>
-      <w:bookmarkStart w:id="7" w:name="_Toc118193282"/>
-      <w:bookmarkEnd w:id="0"/>
-      <w:bookmarkEnd w:id="4"/>
+      <w:bookmarkStart w:id="6" w:name="_Toc118193282"/>
+      <w:bookmarkStart w:id="7" w:name="tables"/>
+      <w:bookmarkEnd w:id="1"/>
+      <w:bookmarkEnd w:id="5"/>
       <w:r>
         <w:lastRenderedPageBreak/>
         <w:t>Tables</w:t>
       </w:r>
-      <w:bookmarkEnd w:id="7"/>
+      <w:bookmarkEnd w:id="6"/>
     </w:p>
     <w:p>
       <w:pPr>
@@ -3521,25 +3776,7 @@
           <w:sz w:val="22"/>
           <w:szCs w:val="22"/>
         </w:rPr>
-        <w:t>s of Oct 19, 2022 Observer data of species-specific extrapolated weight in each haul was summed over haul</w:t>
-      </w:r>
-      <w:r>
-        <w:rPr>
-          <w:rFonts w:ascii="Times New Roman" w:hAnsi="Times New Roman" w:cs="Times New Roman"/>
-          <w:i w:val="0"/>
-          <w:sz w:val="22"/>
-          <w:szCs w:val="22"/>
-        </w:rPr>
-        <w:t>s within each year and used to calculate the proportion of the total Hippoglossoides spp. catch that was Flathead sole or Bering flounder. Proportions were multiplied by the total Hippoglossoides spp. (Flathead sole and Bering flounder combined) catches re</w:t>
-      </w:r>
-      <w:r>
-        <w:rPr>
-          <w:rFonts w:ascii="Times New Roman" w:hAnsi="Times New Roman" w:cs="Times New Roman"/>
-          <w:i w:val="0"/>
-          <w:sz w:val="22"/>
-          <w:szCs w:val="22"/>
-        </w:rPr>
-        <w:t>ported by AKFIN to obtain total catch of Flathead sole separately from that of Bering flounder. The 2022 catches are current as of Oct 19, 2022 and the value shown below does not include projections through the end of the year.</w:t>
+        <w:t>s of Oct 19, 2022 Observer data of species-specific extrapolated weight in each haul was summed over hauls within each year and used to calculate the proportion of the total Hippoglossoides spp. catch that was Flathead sole or Bering flounder. Proportions were multiplied by the total Hippoglossoides spp. (Flathead sole and Bering flounder combined) catches reported by AKFIN to obtain total catch of Flathead sole separately from that of Bering flounder. The 2022 catches are current as of Oct 19, 2022 and the value shown below does not include projections through the end of the year.</w:t>
       </w:r>
     </w:p>
     <w:tbl>
@@ -3602,15 +3839,7 @@
                 <w:sz w:val="20"/>
                 <w:szCs w:val="22"/>
               </w:rPr>
-              <w:t>Total Hippoglossoides s</w:t>
-            </w:r>
-            <w:r>
-              <w:rPr>
-                <w:rFonts w:ascii="Times New Roman" w:hAnsi="Times New Roman" w:cs="Times New Roman"/>
-                <w:sz w:val="20"/>
-                <w:szCs w:val="22"/>
-              </w:rPr>
-              <w:t>pp.</w:t>
+              <w:t>Total Hippoglossoides spp.</w:t>
             </w:r>
           </w:p>
         </w:tc>
@@ -6522,16 +6751,7 @@
           <w:szCs w:val="22"/>
         </w:rPr>
         <w:lastRenderedPageBreak/>
-        <w:t>Table 2. Survey biomass in tons and coefficient of variation (CV) of Hippoglossoides spp. (combined Flathead sole and Bering flounder) across the entire BSAI; Flathead sole only in the Aleutian Islands, Hippoglossoides spp. combined in the Eastern Bering S</w:t>
-      </w:r>
-      <w:r>
-        <w:rPr>
-          <w:rFonts w:ascii="Times New Roman" w:hAnsi="Times New Roman" w:cs="Times New Roman"/>
-          <w:i w:val="0"/>
-          <w:sz w:val="22"/>
-          <w:szCs w:val="22"/>
-        </w:rPr>
-        <w:t xml:space="preserve">ea (EBS) shelf survey, Flathead sole only in EBS shelf survey, and Bering flounder only in the EBS shelf survey. Slight discrepancies in totals may occur due to rounding. </w:t>
+        <w:t xml:space="preserve">Table 2. Survey biomass in tons and coefficient of variation (CV) of Hippoglossoides spp. (combined Flathead sole and Bering flounder) across the entire BSAI; Flathead sole only in the Aleutian Islands, Hippoglossoides spp. combined in the Eastern Bering Sea (EBS) shelf survey, Flathead sole only in EBS shelf survey, and Bering flounder only in the EBS shelf survey. Slight discrepancies in totals may occur due to rounding. </w:t>
       </w:r>
     </w:p>
     <w:tbl>
@@ -16928,16 +17148,7 @@
           <w:szCs w:val="22"/>
         </w:rPr>
         <w:lastRenderedPageBreak/>
-        <w:t xml:space="preserve">Table 3. Northern Bering Sea survey biomass (t) and coefficient of variation (CV) for Flathead sole, Bering flounder, and the two combined (Hippoglossoides spp.). These data are </w:t>
-      </w:r>
-      <w:r>
-        <w:rPr>
-          <w:rFonts w:ascii="Times New Roman" w:hAnsi="Times New Roman" w:cs="Times New Roman"/>
-          <w:i w:val="0"/>
-          <w:sz w:val="22"/>
-          <w:szCs w:val="22"/>
-        </w:rPr>
-        <w:t>presented here for reference only.</w:t>
+        <w:t>Table 3. Northern Bering Sea survey biomass (t) and coefficient of variation (CV) for Flathead sole, Bering flounder, and the two combined (Hippoglossoides spp.). These data are presented here for reference only.</w:t>
       </w:r>
     </w:p>
     <w:tbl>
@@ -17982,15 +18193,15 @@
       <w:pPr>
         <w:pStyle w:val="Heading1"/>
       </w:pPr>
-      <w:bookmarkStart w:id="11" w:name="figures"/>
-      <w:bookmarkStart w:id="12" w:name="_Toc118193283"/>
-      <w:bookmarkEnd w:id="6"/>
+      <w:bookmarkStart w:id="11" w:name="_Toc118193283"/>
+      <w:bookmarkStart w:id="12" w:name="figures"/>
+      <w:bookmarkEnd w:id="7"/>
       <w:r>
         <w:lastRenderedPageBreak/>
         <w:t>Figures</w:t>
       </w:r>
       <w:bookmarkStart w:id="13" w:name="catch-vs.-total-biomass"/>
-      <w:bookmarkEnd w:id="12"/>
+      <w:bookmarkEnd w:id="11"/>
     </w:p>
     <w:tbl>
       <w:tblPr>
@@ -18220,7 +18431,7 @@
                 <w:sz w:val="22"/>
                 <w:szCs w:val="22"/>
               </w:rPr>
-              <w:t>Figure 2. Survey biomass from the EBS shelf and Aleutian Islands surveys for station depths less than or equal to 200 meters. Grey and blue points include true observations. A linear regression was used to es</w:t>
+              <w:t>Figure 2. Survey biomass from the EBS shelf and Aleutian Islands surveys for station depths less than or equal to 200 meters. Grey and blue points include true observations. A linear regression was used to estimate a relationship between EBS shelf Hippoglossoides spp. survey biomass estimates and AI survey biomass estimates in yea</w:t>
             </w:r>
             <w:r>
               <w:rPr>
@@ -18229,8 +18440,10 @@
                 <w:sz w:val="22"/>
                 <w:szCs w:val="22"/>
               </w:rPr>
-              <w:t>timate a relationship between EBS shelf Hippoglossoides spp. survey biomass estimates and AI survey biomass estimates in years when no AI survey occurred ( ‘x’ marks). Grey shading indicates ± 1 standard error. Blue points and ‘x’ marks indicate the survey</w:t>
-            </w:r>
+              <w:t>rs when no AI survey occurred (</w:t>
+            </w:r>
+            <w:bookmarkStart w:id="15" w:name="_GoBack"/>
+            <w:bookmarkEnd w:id="15"/>
             <w:r>
               <w:rPr>
                 <w:rFonts w:ascii="Times New Roman" w:hAnsi="Times New Roman" w:cs="Times New Roman"/>
@@ -18238,7 +18451,7 @@
                 <w:sz w:val="22"/>
                 <w:szCs w:val="22"/>
               </w:rPr>
-              <w:t xml:space="preserve"> biomass in 2021 and 2022.</w:t>
+              <w:t>‘x’ marks). Grey shading indicates ± 1 standard error. Blue points and ‘x’ marks indicate the survey biomass in 2021 and 2022.</w:t>
             </w:r>
           </w:p>
         </w:tc>
@@ -18259,24 +18472,16 @@
           <w:sz w:val="22"/>
           <w:szCs w:val="22"/>
         </w:rPr>
-        <w:t>Author’s note: Changes have been made to the survey data in the stratum-area files, which affects biomass and abundance estimates for EBS data (all years and species, Duane Stevenson, AFSC). A visual comparison of EBS Flathead s</w:t>
-      </w:r>
-      <w:r>
-        <w:rPr>
-          <w:rFonts w:ascii="Times New Roman" w:hAnsi="Times New Roman" w:cs="Times New Roman"/>
-          <w:sz w:val="22"/>
-          <w:szCs w:val="22"/>
-        </w:rPr>
-        <w:t>urvey values from a 2021 data pull vs. the values shown above indicated that the effect of the strata update was negligible. Future benchmark assessments for this species should update the entire survey time series, for consistency.</w:t>
+        <w:t>Author’s note: Changes have been made to the survey data in the stratum-area files, which affects biomass and abundance estimates for EBS data (all years and species, Duane Stevenson, AFSC). A visual comparison of EBS Flathead survey values from a 2021 data pull vs. the values shown above indicated that the effect of the strata update was negligible. Future benchmark assessments for this species should update the entire survey time series, for consistency.</w:t>
       </w:r>
     </w:p>
     <w:p>
       <w:pPr>
         <w:pStyle w:val="Heading1"/>
       </w:pPr>
-      <w:bookmarkStart w:id="15" w:name="references"/>
       <w:bookmarkStart w:id="16" w:name="_Toc118193284"/>
-      <w:bookmarkEnd w:id="11"/>
+      <w:bookmarkStart w:id="17" w:name="references"/>
+      <w:bookmarkEnd w:id="12"/>
       <w:bookmarkEnd w:id="14"/>
       <w:r>
         <w:t>References</w:t>
@@ -18298,33 +18503,7 @@
           <w:sz w:val="22"/>
           <w:szCs w:val="22"/>
         </w:rPr>
-        <w:t xml:space="preserve">Kapur, M.S. </w:t>
-      </w:r>
-      <w:r>
-        <w:rPr>
-          <w:rFonts w:ascii="Times New Roman" w:hAnsi="Times New Roman" w:cs="Times New Roman"/>
-          <w:sz w:val="22"/>
-          <w:szCs w:val="22"/>
-        </w:rPr>
-        <w:t>2021. 9. Assessment of the Flathead Sole-Bering flounder Stock in the Bering Sea and Aleutian Islands. In Stock Assessment and Fishery Evaluation Report for the Groundfish Resources of the Bering Sea/Aleutian Islands Region. North Pacific Fishery Managemen</w:t>
-      </w:r>
-      <w:r>
-        <w:rPr>
-          <w:rFonts w:ascii="Times New Roman" w:hAnsi="Times New Roman" w:cs="Times New Roman"/>
-          <w:sz w:val="22"/>
-          <w:szCs w:val="22"/>
-        </w:rPr>
-        <w:t>t Council, P.O. Box 103136, Anchorage, Alaska 99510. Avail</w:t>
-      </w:r>
-      <w:bookmarkStart w:id="17" w:name="_GoBack"/>
-      <w:bookmarkEnd w:id="17"/>
-      <w:r>
-        <w:rPr>
-          <w:rFonts w:ascii="Times New Roman" w:hAnsi="Times New Roman" w:cs="Times New Roman"/>
-          <w:sz w:val="22"/>
-          <w:szCs w:val="22"/>
-        </w:rPr>
-        <w:t xml:space="preserve">able </w:t>
+        <w:t xml:space="preserve">Kapur, M.S. 2021. 9. Assessment of the Flathead Sole-Bering flounder Stock in the Bering Sea and Aleutian Islands. In Stock Assessment and Fishery Evaluation Report for the Groundfish Resources of the Bering Sea/Aleutian Islands Region. North Pacific Fishery Management Council, P.O. Box 103136, Anchorage, Alaska 99510. Available </w:t>
       </w:r>
       <w:hyperlink r:id="rId9">
         <w:r>
@@ -18361,15 +18540,7 @@
           <w:sz w:val="22"/>
           <w:szCs w:val="22"/>
         </w:rPr>
-        <w:t xml:space="preserve">Monnahan, C., and Haehn, R. 2020. 9. Assessment of the Flathead sole-Bering flounder stock complex </w:t>
-      </w:r>
-      <w:r>
-        <w:rPr>
-          <w:rFonts w:ascii="Times New Roman" w:hAnsi="Times New Roman" w:cs="Times New Roman"/>
-          <w:sz w:val="22"/>
-          <w:szCs w:val="22"/>
-        </w:rPr>
-        <w:t xml:space="preserve">in the Bering Sea and Aleutian Islands. In Stock Assessment and Fishery Evaluation Report for the Groundfish Resources of the Bering Sea/Aleutian Islands Region. North Pacific Fishery Management Council, P.O. Box 103136, Anchorage, Alaska 99510. Available </w:t>
+        <w:t xml:space="preserve">Monnahan, C., and Haehn, R. 2020. 9. Assessment of the Flathead sole-Bering flounder stock complex in the Bering Sea and Aleutian Islands. In Stock Assessment and Fishery Evaluation Report for the Groundfish Resources of the Bering Sea/Aleutian Islands Region. North Pacific Fishery Management Council, P.O. Box 103136, Anchorage, Alaska 99510. Available </w:t>
       </w:r>
       <w:hyperlink r:id="rId10">
         <w:r>
@@ -18390,7 +18561,7 @@
         </w:rPr>
         <w:t>.</w:t>
       </w:r>
-      <w:bookmarkEnd w:id="15"/>
+      <w:bookmarkEnd w:id="17"/>
     </w:p>
     <w:sectPr>
       <w:pgSz w:w="12240" w:h="15840"/>
@@ -18687,6 +18858,13 @@
     <w:lsdException w:name="Medium Shading 2"/>
     <w:lsdException w:name="Medium List 1"/>
     <w:lsdException w:name="Medium List 2"/>
+    <w:lsdException w:name="Medium Grid 1"/>
+    <w:lsdException w:name="Medium Grid 2"/>
+    <w:lsdException w:name="Medium Grid 3"/>
+    <w:lsdException w:name="Dark List"/>
+    <w:lsdException w:name="Colorful Shading"/>
+    <w:lsdException w:name="Colorful List"/>
+    <w:lsdException w:name="Colorful Grid"/>
     <w:lsdException w:name="Light Shading Accent 1"/>
     <w:lsdException w:name="Light List Accent 1"/>
     <w:lsdException w:name="Light Grid Accent 1"/>

</xml_diff>